<commit_message>
Add first draft of software requirements & architecture
</commit_message>
<xml_diff>
--- a/Template_Files/04_TechnicalSafetyConcept_LaneAssistance_Template.docx
+++ b/Template_Files/04_TechnicalSafetyConcept_LaneAssistance_Template.docx
@@ -93,7 +93,7 @@
                   </pic:nvPicPr>
                   <pic:blipFill>
                     <a:blip r:embed="rId3"/>
-                    <a:srcRect l="24000" t="0" r="25600" b="0"/>
+                    <a:srcRect l="24003" t="0" r="25603" b="0"/>
                     <a:stretch>
                       <a:fillRect/>
                     </a:stretch>
@@ -361,6 +361,7 @@
       <w:pPr>
         <w:pStyle w:val="Heading1"/>
         <w:widowControl w:val="false"/>
+        <w:shd w:fill="FFFFFF" w:val="clear"/>
         <w:spacing w:lineRule="auto" w:line="240" w:before="480" w:after="180"/>
         <w:rPr/>
       </w:pPr>
@@ -448,7 +449,7 @@
         <w:tblStyle w:val="Table1"/>
         <w:tblW w:w="9630" w:type="dxa"/>
         <w:jc w:val="left"/>
-        <w:tblInd w:w="-120" w:type="dxa"/>
+        <w:tblInd w:w="-125" w:type="dxa"/>
         <w:tblBorders>
           <w:top w:val="single" w:sz="4" w:space="0" w:color="000001"/>
           <w:left w:val="single" w:sz="4" w:space="0" w:color="000001"/>
@@ -459,7 +460,7 @@
         </w:tblBorders>
         <w:tblCellMar>
           <w:top w:w="0" w:type="dxa"/>
-          <w:left w:w="103" w:type="dxa"/>
+          <w:left w:w="98" w:type="dxa"/>
           <w:bottom w:w="0" w:type="dxa"/>
           <w:right w:w="108" w:type="dxa"/>
         </w:tblCellMar>
@@ -486,7 +487,7 @@
             </w:tcBorders>
             <w:shd w:fill="auto" w:val="clear"/>
             <w:tcMar>
-              <w:left w:w="103" w:type="dxa"/>
+              <w:left w:w="98" w:type="dxa"/>
             </w:tcMar>
           </w:tcPr>
           <w:p>
@@ -527,7 +528,7 @@
             </w:tcBorders>
             <w:shd w:fill="auto" w:val="clear"/>
             <w:tcMar>
-              <w:left w:w="103" w:type="dxa"/>
+              <w:left w:w="98" w:type="dxa"/>
             </w:tcMar>
           </w:tcPr>
           <w:p>
@@ -568,7 +569,7 @@
             </w:tcBorders>
             <w:shd w:fill="auto" w:val="clear"/>
             <w:tcMar>
-              <w:left w:w="103" w:type="dxa"/>
+              <w:left w:w="98" w:type="dxa"/>
             </w:tcMar>
           </w:tcPr>
           <w:p>
@@ -609,7 +610,7 @@
             </w:tcBorders>
             <w:shd w:fill="auto" w:val="clear"/>
             <w:tcMar>
-              <w:left w:w="103" w:type="dxa"/>
+              <w:left w:w="98" w:type="dxa"/>
             </w:tcMar>
           </w:tcPr>
           <w:p>
@@ -653,7 +654,7 @@
             </w:tcBorders>
             <w:shd w:fill="auto" w:val="clear"/>
             <w:tcMar>
-              <w:left w:w="103" w:type="dxa"/>
+              <w:left w:w="98" w:type="dxa"/>
             </w:tcMar>
           </w:tcPr>
           <w:p>
@@ -691,7 +692,7 @@
             </w:tcBorders>
             <w:shd w:fill="auto" w:val="clear"/>
             <w:tcMar>
-              <w:left w:w="103" w:type="dxa"/>
+              <w:left w:w="98" w:type="dxa"/>
             </w:tcMar>
           </w:tcPr>
           <w:p>
@@ -729,7 +730,7 @@
             </w:tcBorders>
             <w:shd w:fill="auto" w:val="clear"/>
             <w:tcMar>
-              <w:left w:w="103" w:type="dxa"/>
+              <w:left w:w="98" w:type="dxa"/>
             </w:tcMar>
           </w:tcPr>
           <w:p>
@@ -767,7 +768,7 @@
             </w:tcBorders>
             <w:shd w:fill="auto" w:val="clear"/>
             <w:tcMar>
-              <w:left w:w="103" w:type="dxa"/>
+              <w:left w:w="98" w:type="dxa"/>
             </w:tcMar>
           </w:tcPr>
           <w:p>
@@ -808,7 +809,7 @@
             </w:tcBorders>
             <w:shd w:fill="auto" w:val="clear"/>
             <w:tcMar>
-              <w:left w:w="103" w:type="dxa"/>
+              <w:left w:w="98" w:type="dxa"/>
             </w:tcMar>
           </w:tcPr>
           <w:p>
@@ -829,6 +830,7 @@
                 <w:sz w:val="22"/>
                 <w:szCs w:val="22"/>
               </w:rPr>
+              <w:t>06/23/19</w:t>
             </w:r>
           </w:p>
         </w:tc>
@@ -845,7 +847,7 @@
             </w:tcBorders>
             <w:shd w:fill="auto" w:val="clear"/>
             <w:tcMar>
-              <w:left w:w="103" w:type="dxa"/>
+              <w:left w:w="98" w:type="dxa"/>
             </w:tcMar>
           </w:tcPr>
           <w:p>
@@ -866,6 +868,7 @@
                 <w:sz w:val="22"/>
                 <w:szCs w:val="22"/>
               </w:rPr>
+              <w:t>1.1</w:t>
             </w:r>
           </w:p>
         </w:tc>
@@ -882,7 +885,7 @@
             </w:tcBorders>
             <w:shd w:fill="auto" w:val="clear"/>
             <w:tcMar>
-              <w:left w:w="103" w:type="dxa"/>
+              <w:left w:w="98" w:type="dxa"/>
             </w:tcMar>
           </w:tcPr>
           <w:p>
@@ -903,6 +906,7 @@
                 <w:sz w:val="22"/>
                 <w:szCs w:val="22"/>
               </w:rPr>
+              <w:t>Adam Gotlib</w:t>
             </w:r>
           </w:p>
         </w:tc>
@@ -919,7 +923,7 @@
             </w:tcBorders>
             <w:shd w:fill="auto" w:val="clear"/>
             <w:tcMar>
-              <w:left w:w="103" w:type="dxa"/>
+              <w:left w:w="98" w:type="dxa"/>
             </w:tcMar>
           </w:tcPr>
           <w:p>
@@ -959,7 +963,7 @@
             </w:tcBorders>
             <w:shd w:fill="auto" w:val="clear"/>
             <w:tcMar>
-              <w:left w:w="103" w:type="dxa"/>
+              <w:left w:w="98" w:type="dxa"/>
             </w:tcMar>
           </w:tcPr>
           <w:p>
@@ -996,7 +1000,7 @@
             </w:tcBorders>
             <w:shd w:fill="auto" w:val="clear"/>
             <w:tcMar>
-              <w:left w:w="103" w:type="dxa"/>
+              <w:left w:w="98" w:type="dxa"/>
             </w:tcMar>
           </w:tcPr>
           <w:p>
@@ -1033,7 +1037,7 @@
             </w:tcBorders>
             <w:shd w:fill="auto" w:val="clear"/>
             <w:tcMar>
-              <w:left w:w="103" w:type="dxa"/>
+              <w:left w:w="98" w:type="dxa"/>
             </w:tcMar>
           </w:tcPr>
           <w:p>
@@ -1070,7 +1074,7 @@
             </w:tcBorders>
             <w:shd w:fill="auto" w:val="clear"/>
             <w:tcMar>
-              <w:left w:w="103" w:type="dxa"/>
+              <w:left w:w="98" w:type="dxa"/>
             </w:tcMar>
           </w:tcPr>
           <w:p>
@@ -1110,7 +1114,7 @@
             </w:tcBorders>
             <w:shd w:fill="auto" w:val="clear"/>
             <w:tcMar>
-              <w:left w:w="103" w:type="dxa"/>
+              <w:left w:w="98" w:type="dxa"/>
             </w:tcMar>
           </w:tcPr>
           <w:p>
@@ -1147,7 +1151,7 @@
             </w:tcBorders>
             <w:shd w:fill="auto" w:val="clear"/>
             <w:tcMar>
-              <w:left w:w="103" w:type="dxa"/>
+              <w:left w:w="98" w:type="dxa"/>
             </w:tcMar>
           </w:tcPr>
           <w:p>
@@ -1184,7 +1188,7 @@
             </w:tcBorders>
             <w:shd w:fill="auto" w:val="clear"/>
             <w:tcMar>
-              <w:left w:w="103" w:type="dxa"/>
+              <w:left w:w="98" w:type="dxa"/>
             </w:tcMar>
           </w:tcPr>
           <w:p>
@@ -1221,7 +1225,7 @@
             </w:tcBorders>
             <w:shd w:fill="auto" w:val="clear"/>
             <w:tcMar>
-              <w:left w:w="103" w:type="dxa"/>
+              <w:left w:w="98" w:type="dxa"/>
             </w:tcMar>
           </w:tcPr>
           <w:p>
@@ -1261,7 +1265,7 @@
             </w:tcBorders>
             <w:shd w:fill="auto" w:val="clear"/>
             <w:tcMar>
-              <w:left w:w="103" w:type="dxa"/>
+              <w:left w:w="98" w:type="dxa"/>
             </w:tcMar>
           </w:tcPr>
           <w:p>
@@ -1298,7 +1302,7 @@
             </w:tcBorders>
             <w:shd w:fill="auto" w:val="clear"/>
             <w:tcMar>
-              <w:left w:w="103" w:type="dxa"/>
+              <w:left w:w="98" w:type="dxa"/>
             </w:tcMar>
           </w:tcPr>
           <w:p>
@@ -1338,7 +1342,7 @@
             </w:tcBorders>
             <w:shd w:fill="auto" w:val="clear"/>
             <w:tcMar>
-              <w:left w:w="103" w:type="dxa"/>
+              <w:left w:w="98" w:type="dxa"/>
             </w:tcMar>
           </w:tcPr>
           <w:p>
@@ -1375,7 +1379,7 @@
             </w:tcBorders>
             <w:shd w:fill="auto" w:val="clear"/>
             <w:tcMar>
-              <w:left w:w="103" w:type="dxa"/>
+              <w:left w:w="98" w:type="dxa"/>
             </w:tcMar>
           </w:tcPr>
           <w:p>
@@ -1405,6 +1409,7 @@
       <w:pPr>
         <w:pStyle w:val="Heading1"/>
         <w:widowControl w:val="false"/>
+        <w:shd w:fill="FFFFFF" w:val="clear"/>
         <w:spacing w:lineRule="auto" w:line="240" w:before="480" w:after="180"/>
         <w:rPr/>
       </w:pPr>
@@ -1419,6 +1424,7 @@
       <w:pPr>
         <w:pStyle w:val="Heading1"/>
         <w:widowControl w:val="false"/>
+        <w:shd w:fill="FFFFFF" w:val="clear"/>
         <w:spacing w:lineRule="auto" w:line="240" w:before="480" w:after="180"/>
         <w:rPr/>
       </w:pPr>
@@ -1812,6 +1818,7 @@
     <w:p>
       <w:pPr>
         <w:pStyle w:val="Heading1"/>
+        <w:shd w:fill="FFFFFF" w:val="clear"/>
         <w:spacing w:before="0" w:after="0"/>
         <w:rPr/>
       </w:pPr>
@@ -1908,6 +1915,7 @@
     <w:p>
       <w:pPr>
         <w:pStyle w:val="Heading1"/>
+        <w:shd w:fill="FFFFFF" w:val="clear"/>
         <w:spacing w:before="0" w:after="0"/>
         <w:rPr/>
       </w:pPr>
@@ -1921,6 +1929,7 @@
     <w:p>
       <w:pPr>
         <w:pStyle w:val="Heading2"/>
+        <w:shd w:fill="FFFFFF" w:val="clear"/>
         <w:spacing w:before="0" w:after="0"/>
         <w:rPr/>
       </w:pPr>
@@ -1973,7 +1982,7 @@
         <w:tblStyle w:val="Table2"/>
         <w:tblW w:w="9555" w:type="dxa"/>
         <w:jc w:val="left"/>
-        <w:tblInd w:w="-27" w:type="dxa"/>
+        <w:tblInd w:w="-37" w:type="dxa"/>
         <w:tblBorders>
           <w:top w:val="single" w:sz="8" w:space="0" w:color="000001"/>
           <w:left w:val="single" w:sz="8" w:space="0" w:color="000001"/>
@@ -1984,15 +1993,15 @@
         </w:tblBorders>
         <w:tblCellMar>
           <w:top w:w="100" w:type="dxa"/>
-          <w:left w:w="80" w:type="dxa"/>
+          <w:left w:w="70" w:type="dxa"/>
           <w:bottom w:w="100" w:type="dxa"/>
           <w:right w:w="100" w:type="dxa"/>
         </w:tblCellMar>
         <w:tblLook w:val="0600"/>
       </w:tblPr>
       <w:tblGrid>
-        <w:gridCol w:w="1528"/>
-        <w:gridCol w:w="4501"/>
+        <w:gridCol w:w="1527"/>
+        <w:gridCol w:w="4502"/>
         <w:gridCol w:w="360"/>
         <w:gridCol w:w="1245"/>
         <w:gridCol w:w="1921"/>
@@ -2001,7 +2010,7 @@
         <w:trPr/>
         <w:tc>
           <w:tcPr>
-            <w:tcW w:w="1528" w:type="dxa"/>
+            <w:tcW w:w="1527" w:type="dxa"/>
             <w:tcBorders>
               <w:top w:val="single" w:sz="8" w:space="0" w:color="000001"/>
               <w:left w:val="single" w:sz="8" w:space="0" w:color="000001"/>
@@ -2012,7 +2021,7 @@
             </w:tcBorders>
             <w:shd w:fill="CCCCCC"/>
             <w:tcMar>
-              <w:left w:w="80" w:type="dxa"/>
+              <w:left w:w="70" w:type="dxa"/>
             </w:tcMar>
           </w:tcPr>
           <w:p>
@@ -2036,7 +2045,7 @@
         </w:tc>
         <w:tc>
           <w:tcPr>
-            <w:tcW w:w="4501" w:type="dxa"/>
+            <w:tcW w:w="4502" w:type="dxa"/>
             <w:tcBorders>
               <w:top w:val="single" w:sz="8" w:space="0" w:color="000001"/>
               <w:left w:val="single" w:sz="8" w:space="0" w:color="000001"/>
@@ -2047,7 +2056,7 @@
             </w:tcBorders>
             <w:shd w:fill="CCCCCC"/>
             <w:tcMar>
-              <w:left w:w="80" w:type="dxa"/>
+              <w:left w:w="70" w:type="dxa"/>
             </w:tcMar>
           </w:tcPr>
           <w:p>
@@ -2082,7 +2091,7 @@
             </w:tcBorders>
             <w:shd w:fill="CCCCCC"/>
             <w:tcMar>
-              <w:left w:w="80" w:type="dxa"/>
+              <w:left w:w="70" w:type="dxa"/>
             </w:tcMar>
           </w:tcPr>
           <w:p>
@@ -2117,7 +2126,7 @@
             </w:tcBorders>
             <w:shd w:fill="CCCCCC"/>
             <w:tcMar>
-              <w:left w:w="80" w:type="dxa"/>
+              <w:left w:w="70" w:type="dxa"/>
             </w:tcMar>
           </w:tcPr>
           <w:p>
@@ -2152,7 +2161,7 @@
             </w:tcBorders>
             <w:shd w:fill="CCCCCC"/>
             <w:tcMar>
-              <w:left w:w="80" w:type="dxa"/>
+              <w:left w:w="70" w:type="dxa"/>
             </w:tcMar>
           </w:tcPr>
           <w:p>
@@ -2179,18 +2188,18 @@
         <w:trPr/>
         <w:tc>
           <w:tcPr>
-            <w:tcW w:w="1528" w:type="dxa"/>
-            <w:tcBorders>
-              <w:top w:val="single" w:sz="8" w:space="0" w:color="000001"/>
-              <w:left w:val="single" w:sz="8" w:space="0" w:color="000001"/>
-              <w:bottom w:val="single" w:sz="8" w:space="0" w:color="000001"/>
-              <w:right w:val="single" w:sz="8" w:space="0" w:color="000001"/>
-              <w:insideH w:val="single" w:sz="8" w:space="0" w:color="000001"/>
-              <w:insideV w:val="single" w:sz="8" w:space="0" w:color="000001"/>
-            </w:tcBorders>
-            <w:shd w:fill="auto" w:val="clear"/>
-            <w:tcMar>
-              <w:left w:w="80" w:type="dxa"/>
+            <w:tcW w:w="1527" w:type="dxa"/>
+            <w:tcBorders>
+              <w:top w:val="single" w:sz="8" w:space="0" w:color="000001"/>
+              <w:left w:val="single" w:sz="8" w:space="0" w:color="000001"/>
+              <w:bottom w:val="single" w:sz="8" w:space="0" w:color="000001"/>
+              <w:right w:val="single" w:sz="8" w:space="0" w:color="000001"/>
+              <w:insideH w:val="single" w:sz="8" w:space="0" w:color="000001"/>
+              <w:insideV w:val="single" w:sz="8" w:space="0" w:color="000001"/>
+            </w:tcBorders>
+            <w:shd w:fill="auto" w:val="clear"/>
+            <w:tcMar>
+              <w:left w:w="70" w:type="dxa"/>
             </w:tcMar>
           </w:tcPr>
           <w:p>
@@ -2248,18 +2257,18 @@
         </w:tc>
         <w:tc>
           <w:tcPr>
-            <w:tcW w:w="4501" w:type="dxa"/>
-            <w:tcBorders>
-              <w:top w:val="single" w:sz="8" w:space="0" w:color="000001"/>
-              <w:left w:val="single" w:sz="8" w:space="0" w:color="000001"/>
-              <w:bottom w:val="single" w:sz="8" w:space="0" w:color="000001"/>
-              <w:right w:val="single" w:sz="8" w:space="0" w:color="000001"/>
-              <w:insideH w:val="single" w:sz="8" w:space="0" w:color="000001"/>
-              <w:insideV w:val="single" w:sz="8" w:space="0" w:color="000001"/>
-            </w:tcBorders>
-            <w:shd w:fill="auto" w:val="clear"/>
-            <w:tcMar>
-              <w:left w:w="80" w:type="dxa"/>
+            <w:tcW w:w="4502" w:type="dxa"/>
+            <w:tcBorders>
+              <w:top w:val="single" w:sz="8" w:space="0" w:color="000001"/>
+              <w:left w:val="single" w:sz="8" w:space="0" w:color="000001"/>
+              <w:bottom w:val="single" w:sz="8" w:space="0" w:color="000001"/>
+              <w:right w:val="single" w:sz="8" w:space="0" w:color="000001"/>
+              <w:insideH w:val="single" w:sz="8" w:space="0" w:color="000001"/>
+              <w:insideV w:val="single" w:sz="8" w:space="0" w:color="000001"/>
+            </w:tcBorders>
+            <w:shd w:fill="auto" w:val="clear"/>
+            <w:tcMar>
+              <w:left w:w="70" w:type="dxa"/>
             </w:tcMar>
           </w:tcPr>
           <w:p>
@@ -2289,7 +2298,7 @@
             </w:tcBorders>
             <w:shd w:fill="auto" w:val="clear"/>
             <w:tcMar>
-              <w:left w:w="80" w:type="dxa"/>
+              <w:left w:w="70" w:type="dxa"/>
             </w:tcMar>
           </w:tcPr>
           <w:p>
@@ -2319,7 +2328,7 @@
             </w:tcBorders>
             <w:shd w:fill="auto" w:val="clear"/>
             <w:tcMar>
-              <w:left w:w="80" w:type="dxa"/>
+              <w:left w:w="70" w:type="dxa"/>
             </w:tcMar>
           </w:tcPr>
           <w:p>
@@ -2349,7 +2358,7 @@
             </w:tcBorders>
             <w:shd w:fill="auto" w:val="clear"/>
             <w:tcMar>
-              <w:left w:w="80" w:type="dxa"/>
+              <w:left w:w="70" w:type="dxa"/>
             </w:tcMar>
           </w:tcPr>
           <w:p>
@@ -2375,18 +2384,18 @@
         <w:trPr/>
         <w:tc>
           <w:tcPr>
-            <w:tcW w:w="1528" w:type="dxa"/>
-            <w:tcBorders>
-              <w:top w:val="single" w:sz="8" w:space="0" w:color="000001"/>
-              <w:left w:val="single" w:sz="8" w:space="0" w:color="000001"/>
-              <w:bottom w:val="single" w:sz="8" w:space="0" w:color="000001"/>
-              <w:right w:val="single" w:sz="8" w:space="0" w:color="000001"/>
-              <w:insideH w:val="single" w:sz="8" w:space="0" w:color="000001"/>
-              <w:insideV w:val="single" w:sz="8" w:space="0" w:color="000001"/>
-            </w:tcBorders>
-            <w:shd w:fill="auto" w:val="clear"/>
-            <w:tcMar>
-              <w:left w:w="80" w:type="dxa"/>
+            <w:tcW w:w="1527" w:type="dxa"/>
+            <w:tcBorders>
+              <w:top w:val="single" w:sz="8" w:space="0" w:color="000001"/>
+              <w:left w:val="single" w:sz="8" w:space="0" w:color="000001"/>
+              <w:bottom w:val="single" w:sz="8" w:space="0" w:color="000001"/>
+              <w:right w:val="single" w:sz="8" w:space="0" w:color="000001"/>
+              <w:insideH w:val="single" w:sz="8" w:space="0" w:color="000001"/>
+              <w:insideV w:val="single" w:sz="8" w:space="0" w:color="000001"/>
+            </w:tcBorders>
+            <w:shd w:fill="auto" w:val="clear"/>
+            <w:tcMar>
+              <w:left w:w="70" w:type="dxa"/>
             </w:tcMar>
           </w:tcPr>
           <w:p>
@@ -2444,18 +2453,18 @@
         </w:tc>
         <w:tc>
           <w:tcPr>
-            <w:tcW w:w="4501" w:type="dxa"/>
-            <w:tcBorders>
-              <w:top w:val="single" w:sz="8" w:space="0" w:color="000001"/>
-              <w:left w:val="single" w:sz="8" w:space="0" w:color="000001"/>
-              <w:bottom w:val="single" w:sz="8" w:space="0" w:color="000001"/>
-              <w:right w:val="single" w:sz="8" w:space="0" w:color="000001"/>
-              <w:insideH w:val="single" w:sz="8" w:space="0" w:color="000001"/>
-              <w:insideV w:val="single" w:sz="8" w:space="0" w:color="000001"/>
-            </w:tcBorders>
-            <w:shd w:fill="auto" w:val="clear"/>
-            <w:tcMar>
-              <w:left w:w="80" w:type="dxa"/>
+            <w:tcW w:w="4502" w:type="dxa"/>
+            <w:tcBorders>
+              <w:top w:val="single" w:sz="8" w:space="0" w:color="000001"/>
+              <w:left w:val="single" w:sz="8" w:space="0" w:color="000001"/>
+              <w:bottom w:val="single" w:sz="8" w:space="0" w:color="000001"/>
+              <w:right w:val="single" w:sz="8" w:space="0" w:color="000001"/>
+              <w:insideH w:val="single" w:sz="8" w:space="0" w:color="000001"/>
+              <w:insideV w:val="single" w:sz="8" w:space="0" w:color="000001"/>
+            </w:tcBorders>
+            <w:shd w:fill="auto" w:val="clear"/>
+            <w:tcMar>
+              <w:left w:w="70" w:type="dxa"/>
             </w:tcMar>
           </w:tcPr>
           <w:p>
@@ -2485,7 +2494,7 @@
             </w:tcBorders>
             <w:shd w:fill="auto" w:val="clear"/>
             <w:tcMar>
-              <w:left w:w="80" w:type="dxa"/>
+              <w:left w:w="70" w:type="dxa"/>
             </w:tcMar>
           </w:tcPr>
           <w:p>
@@ -2515,7 +2524,7 @@
             </w:tcBorders>
             <w:shd w:fill="auto" w:val="clear"/>
             <w:tcMar>
-              <w:left w:w="80" w:type="dxa"/>
+              <w:left w:w="70" w:type="dxa"/>
             </w:tcMar>
           </w:tcPr>
           <w:p>
@@ -2545,7 +2554,7 @@
             </w:tcBorders>
             <w:shd w:fill="auto" w:val="clear"/>
             <w:tcMar>
-              <w:left w:w="80" w:type="dxa"/>
+              <w:left w:w="70" w:type="dxa"/>
             </w:tcMar>
           </w:tcPr>
           <w:p>
@@ -2571,18 +2580,18 @@
         <w:trPr/>
         <w:tc>
           <w:tcPr>
-            <w:tcW w:w="1528" w:type="dxa"/>
-            <w:tcBorders>
-              <w:top w:val="single" w:sz="8" w:space="0" w:color="000001"/>
-              <w:left w:val="single" w:sz="8" w:space="0" w:color="000001"/>
-              <w:bottom w:val="single" w:sz="8" w:space="0" w:color="000001"/>
-              <w:right w:val="single" w:sz="8" w:space="0" w:color="000001"/>
-              <w:insideH w:val="single" w:sz="8" w:space="0" w:color="000001"/>
-              <w:insideV w:val="single" w:sz="8" w:space="0" w:color="000001"/>
-            </w:tcBorders>
-            <w:shd w:fill="auto" w:val="clear"/>
-            <w:tcMar>
-              <w:left w:w="80" w:type="dxa"/>
+            <w:tcW w:w="1527" w:type="dxa"/>
+            <w:tcBorders>
+              <w:top w:val="single" w:sz="8" w:space="0" w:color="000001"/>
+              <w:left w:val="single" w:sz="8" w:space="0" w:color="000001"/>
+              <w:bottom w:val="single" w:sz="8" w:space="0" w:color="000001"/>
+              <w:right w:val="single" w:sz="8" w:space="0" w:color="000001"/>
+              <w:insideH w:val="single" w:sz="8" w:space="0" w:color="000001"/>
+              <w:insideV w:val="single" w:sz="8" w:space="0" w:color="000001"/>
+            </w:tcBorders>
+            <w:shd w:fill="auto" w:val="clear"/>
+            <w:tcMar>
+              <w:left w:w="70" w:type="dxa"/>
             </w:tcMar>
           </w:tcPr>
           <w:p>
@@ -2640,18 +2649,18 @@
         </w:tc>
         <w:tc>
           <w:tcPr>
-            <w:tcW w:w="4501" w:type="dxa"/>
-            <w:tcBorders>
-              <w:top w:val="single" w:sz="8" w:space="0" w:color="000001"/>
-              <w:left w:val="single" w:sz="8" w:space="0" w:color="000001"/>
-              <w:bottom w:val="single" w:sz="8" w:space="0" w:color="000001"/>
-              <w:right w:val="single" w:sz="8" w:space="0" w:color="000001"/>
-              <w:insideH w:val="single" w:sz="8" w:space="0" w:color="000001"/>
-              <w:insideV w:val="single" w:sz="8" w:space="0" w:color="000001"/>
-            </w:tcBorders>
-            <w:shd w:fill="auto" w:val="clear"/>
-            <w:tcMar>
-              <w:left w:w="80" w:type="dxa"/>
+            <w:tcW w:w="4502" w:type="dxa"/>
+            <w:tcBorders>
+              <w:top w:val="single" w:sz="8" w:space="0" w:color="000001"/>
+              <w:left w:val="single" w:sz="8" w:space="0" w:color="000001"/>
+              <w:bottom w:val="single" w:sz="8" w:space="0" w:color="000001"/>
+              <w:right w:val="single" w:sz="8" w:space="0" w:color="000001"/>
+              <w:insideH w:val="single" w:sz="8" w:space="0" w:color="000001"/>
+              <w:insideV w:val="single" w:sz="8" w:space="0" w:color="000001"/>
+            </w:tcBorders>
+            <w:shd w:fill="auto" w:val="clear"/>
+            <w:tcMar>
+              <w:left w:w="70" w:type="dxa"/>
             </w:tcMar>
           </w:tcPr>
           <w:p>
@@ -2681,7 +2690,7 @@
             </w:tcBorders>
             <w:shd w:fill="auto" w:val="clear"/>
             <w:tcMar>
-              <w:left w:w="80" w:type="dxa"/>
+              <w:left w:w="70" w:type="dxa"/>
             </w:tcMar>
           </w:tcPr>
           <w:p>
@@ -2711,7 +2720,7 @@
             </w:tcBorders>
             <w:shd w:fill="auto" w:val="clear"/>
             <w:tcMar>
-              <w:left w:w="80" w:type="dxa"/>
+              <w:left w:w="70" w:type="dxa"/>
             </w:tcMar>
           </w:tcPr>
           <w:p>
@@ -2741,7 +2750,7 @@
             </w:tcBorders>
             <w:shd w:fill="auto" w:val="clear"/>
             <w:tcMar>
-              <w:left w:w="80" w:type="dxa"/>
+              <w:left w:w="70" w:type="dxa"/>
             </w:tcMar>
           </w:tcPr>
           <w:p>
@@ -2800,6 +2809,7 @@
     <w:p>
       <w:pPr>
         <w:pStyle w:val="Heading2"/>
+        <w:shd w:fill="FFFFFF" w:val="clear"/>
         <w:spacing w:before="0" w:after="0"/>
         <w:rPr/>
       </w:pPr>
@@ -2850,6 +2860,7 @@
     <w:p>
       <w:pPr>
         <w:pStyle w:val="Heading3"/>
+        <w:shd w:fill="FFFFFF" w:val="clear"/>
         <w:spacing w:before="0" w:after="0"/>
         <w:rPr/>
       </w:pPr>
@@ -2930,6 +2941,7 @@
     <w:p>
       <w:pPr>
         <w:pStyle w:val="Heading3"/>
+        <w:shd w:fill="FFFFFF" w:val="clear"/>
         <w:spacing w:before="0" w:after="0"/>
         <w:rPr/>
       </w:pPr>
@@ -2982,7 +2994,7 @@
         <w:tblStyle w:val="Table3"/>
         <w:tblW w:w="9360" w:type="dxa"/>
         <w:jc w:val="left"/>
-        <w:tblInd w:w="-27" w:type="dxa"/>
+        <w:tblInd w:w="-37" w:type="dxa"/>
         <w:tblBorders>
           <w:top w:val="single" w:sz="8" w:space="0" w:color="000001"/>
           <w:left w:val="single" w:sz="8" w:space="0" w:color="000001"/>
@@ -2993,7 +3005,7 @@
         </w:tblBorders>
         <w:tblCellMar>
           <w:top w:w="100" w:type="dxa"/>
-          <w:left w:w="80" w:type="dxa"/>
+          <w:left w:w="70" w:type="dxa"/>
           <w:bottom w:w="100" w:type="dxa"/>
           <w:right w:w="100" w:type="dxa"/>
         </w:tblCellMar>
@@ -3018,7 +3030,7 @@
             </w:tcBorders>
             <w:shd w:fill="CCCCCC"/>
             <w:tcMar>
-              <w:left w:w="80" w:type="dxa"/>
+              <w:left w:w="70" w:type="dxa"/>
             </w:tcMar>
           </w:tcPr>
           <w:p>
@@ -3053,7 +3065,7 @@
             </w:tcBorders>
             <w:shd w:fill="CCCCCC"/>
             <w:tcMar>
-              <w:left w:w="80" w:type="dxa"/>
+              <w:left w:w="70" w:type="dxa"/>
             </w:tcMar>
           </w:tcPr>
           <w:p>
@@ -3091,7 +3103,7 @@
             </w:tcBorders>
             <w:shd w:fill="auto" w:val="clear"/>
             <w:tcMar>
-              <w:left w:w="80" w:type="dxa"/>
+              <w:left w:w="70" w:type="dxa"/>
             </w:tcMar>
           </w:tcPr>
           <w:p>
@@ -3121,7 +3133,7 @@
             </w:tcBorders>
             <w:shd w:fill="auto" w:val="clear"/>
             <w:tcMar>
-              <w:left w:w="80" w:type="dxa"/>
+              <w:left w:w="70" w:type="dxa"/>
             </w:tcMar>
           </w:tcPr>
           <w:p>
@@ -3158,7 +3170,7 @@
             </w:tcBorders>
             <w:shd w:fill="auto" w:val="clear"/>
             <w:tcMar>
-              <w:left w:w="80" w:type="dxa"/>
+              <w:left w:w="70" w:type="dxa"/>
             </w:tcMar>
           </w:tcPr>
           <w:p>
@@ -3188,7 +3200,7 @@
             </w:tcBorders>
             <w:shd w:fill="auto" w:val="clear"/>
             <w:tcMar>
-              <w:left w:w="80" w:type="dxa"/>
+              <w:left w:w="70" w:type="dxa"/>
             </w:tcMar>
           </w:tcPr>
           <w:p>
@@ -3225,7 +3237,7 @@
             </w:tcBorders>
             <w:shd w:fill="auto" w:val="clear"/>
             <w:tcMar>
-              <w:left w:w="80" w:type="dxa"/>
+              <w:left w:w="70" w:type="dxa"/>
             </w:tcMar>
           </w:tcPr>
           <w:p>
@@ -3255,7 +3267,7 @@
             </w:tcBorders>
             <w:shd w:fill="auto" w:val="clear"/>
             <w:tcMar>
-              <w:left w:w="80" w:type="dxa"/>
+              <w:left w:w="70" w:type="dxa"/>
             </w:tcMar>
           </w:tcPr>
           <w:p>
@@ -3288,7 +3300,7 @@
             </w:tcBorders>
             <w:shd w:fill="auto" w:val="clear"/>
             <w:tcMar>
-              <w:left w:w="80" w:type="dxa"/>
+              <w:left w:w="70" w:type="dxa"/>
             </w:tcMar>
           </w:tcPr>
           <w:p>
@@ -3318,7 +3330,7 @@
             </w:tcBorders>
             <w:shd w:fill="auto" w:val="clear"/>
             <w:tcMar>
-              <w:left w:w="80" w:type="dxa"/>
+              <w:left w:w="70" w:type="dxa"/>
             </w:tcMar>
           </w:tcPr>
           <w:p>
@@ -3355,7 +3367,7 @@
             </w:tcBorders>
             <w:shd w:fill="auto" w:val="clear"/>
             <w:tcMar>
-              <w:left w:w="80" w:type="dxa"/>
+              <w:left w:w="70" w:type="dxa"/>
             </w:tcMar>
           </w:tcPr>
           <w:p>
@@ -3385,7 +3397,7 @@
             </w:tcBorders>
             <w:shd w:fill="auto" w:val="clear"/>
             <w:tcMar>
-              <w:left w:w="80" w:type="dxa"/>
+              <w:left w:w="70" w:type="dxa"/>
             </w:tcMar>
           </w:tcPr>
           <w:p>
@@ -3418,7 +3430,7 @@
             </w:tcBorders>
             <w:shd w:fill="auto" w:val="clear"/>
             <w:tcMar>
-              <w:left w:w="80" w:type="dxa"/>
+              <w:left w:w="70" w:type="dxa"/>
             </w:tcMar>
           </w:tcPr>
           <w:p>
@@ -3448,7 +3460,7 @@
             </w:tcBorders>
             <w:shd w:fill="auto" w:val="clear"/>
             <w:tcMar>
-              <w:left w:w="80" w:type="dxa"/>
+              <w:left w:w="70" w:type="dxa"/>
             </w:tcMar>
           </w:tcPr>
           <w:p>
@@ -3481,7 +3493,7 @@
             </w:tcBorders>
             <w:shd w:fill="auto" w:val="clear"/>
             <w:tcMar>
-              <w:left w:w="80" w:type="dxa"/>
+              <w:left w:w="70" w:type="dxa"/>
             </w:tcMar>
           </w:tcPr>
           <w:p>
@@ -3511,7 +3523,7 @@
             </w:tcBorders>
             <w:shd w:fill="auto" w:val="clear"/>
             <w:tcMar>
-              <w:left w:w="80" w:type="dxa"/>
+              <w:left w:w="70" w:type="dxa"/>
             </w:tcMar>
           </w:tcPr>
           <w:p>
@@ -3544,7 +3556,7 @@
             </w:tcBorders>
             <w:shd w:fill="auto" w:val="clear"/>
             <w:tcMar>
-              <w:left w:w="80" w:type="dxa"/>
+              <w:left w:w="70" w:type="dxa"/>
             </w:tcMar>
           </w:tcPr>
           <w:p>
@@ -3574,7 +3586,7 @@
             </w:tcBorders>
             <w:shd w:fill="auto" w:val="clear"/>
             <w:tcMar>
-              <w:left w:w="80" w:type="dxa"/>
+              <w:left w:w="70" w:type="dxa"/>
             </w:tcMar>
           </w:tcPr>
           <w:p>
@@ -3618,7 +3630,7 @@
             </w:tcBorders>
             <w:shd w:fill="auto" w:val="clear"/>
             <w:tcMar>
-              <w:left w:w="80" w:type="dxa"/>
+              <w:left w:w="70" w:type="dxa"/>
             </w:tcMar>
           </w:tcPr>
           <w:p>
@@ -3648,7 +3660,7 @@
             </w:tcBorders>
             <w:shd w:fill="auto" w:val="clear"/>
             <w:tcMar>
-              <w:left w:w="80" w:type="dxa"/>
+              <w:left w:w="70" w:type="dxa"/>
             </w:tcMar>
           </w:tcPr>
           <w:p>
@@ -3681,7 +3693,7 @@
             </w:tcBorders>
             <w:shd w:fill="auto" w:val="clear"/>
             <w:tcMar>
-              <w:left w:w="80" w:type="dxa"/>
+              <w:left w:w="70" w:type="dxa"/>
             </w:tcMar>
           </w:tcPr>
           <w:p>
@@ -3711,7 +3723,7 @@
             </w:tcBorders>
             <w:shd w:fill="auto" w:val="clear"/>
             <w:tcMar>
-              <w:left w:w="80" w:type="dxa"/>
+              <w:left w:w="70" w:type="dxa"/>
             </w:tcMar>
           </w:tcPr>
           <w:p>
@@ -3748,7 +3760,7 @@
             </w:tcBorders>
             <w:shd w:fill="auto" w:val="clear"/>
             <w:tcMar>
-              <w:left w:w="80" w:type="dxa"/>
+              <w:left w:w="70" w:type="dxa"/>
             </w:tcMar>
           </w:tcPr>
           <w:p>
@@ -3778,7 +3790,7 @@
             </w:tcBorders>
             <w:shd w:fill="auto" w:val="clear"/>
             <w:tcMar>
-              <w:left w:w="80" w:type="dxa"/>
+              <w:left w:w="70" w:type="dxa"/>
             </w:tcMar>
           </w:tcPr>
           <w:p>
@@ -3811,7 +3823,7 @@
             </w:tcBorders>
             <w:shd w:fill="auto" w:val="clear"/>
             <w:tcMar>
-              <w:left w:w="80" w:type="dxa"/>
+              <w:left w:w="70" w:type="dxa"/>
             </w:tcMar>
           </w:tcPr>
           <w:p>
@@ -3841,7 +3853,7 @@
             </w:tcBorders>
             <w:shd w:fill="auto" w:val="clear"/>
             <w:tcMar>
-              <w:left w:w="80" w:type="dxa"/>
+              <w:left w:w="70" w:type="dxa"/>
             </w:tcMar>
           </w:tcPr>
           <w:p>
@@ -3874,7 +3886,7 @@
             </w:tcBorders>
             <w:shd w:fill="auto" w:val="clear"/>
             <w:tcMar>
-              <w:left w:w="80" w:type="dxa"/>
+              <w:left w:w="70" w:type="dxa"/>
             </w:tcMar>
           </w:tcPr>
           <w:p>
@@ -3904,7 +3916,7 @@
             </w:tcBorders>
             <w:shd w:fill="auto" w:val="clear"/>
             <w:tcMar>
-              <w:left w:w="80" w:type="dxa"/>
+              <w:left w:w="70" w:type="dxa"/>
             </w:tcMar>
           </w:tcPr>
           <w:p>
@@ -3937,7 +3949,7 @@
             </w:tcBorders>
             <w:shd w:fill="auto" w:val="clear"/>
             <w:tcMar>
-              <w:left w:w="80" w:type="dxa"/>
+              <w:left w:w="70" w:type="dxa"/>
             </w:tcMar>
           </w:tcPr>
           <w:p>
@@ -3967,7 +3979,7 @@
             </w:tcBorders>
             <w:shd w:fill="auto" w:val="clear"/>
             <w:tcMar>
-              <w:left w:w="80" w:type="dxa"/>
+              <w:left w:w="70" w:type="dxa"/>
             </w:tcMar>
           </w:tcPr>
           <w:p>
@@ -4004,6 +4016,7 @@
     <w:p>
       <w:pPr>
         <w:pStyle w:val="Heading1"/>
+        <w:shd w:fill="FFFFFF" w:val="clear"/>
         <w:spacing w:before="0" w:after="0"/>
         <w:rPr/>
       </w:pPr>
@@ -4028,6 +4041,7 @@
     <w:p>
       <w:pPr>
         <w:pStyle w:val="Heading2"/>
+        <w:shd w:fill="FFFFFF" w:val="clear"/>
         <w:spacing w:before="0" w:after="0"/>
         <w:rPr/>
       </w:pPr>
@@ -4135,7 +4149,7 @@
         <w:tblStyle w:val="Table4"/>
         <w:tblW w:w="9555" w:type="dxa"/>
         <w:jc w:val="left"/>
-        <w:tblInd w:w="-27" w:type="dxa"/>
+        <w:tblInd w:w="-37" w:type="dxa"/>
         <w:tblBorders>
           <w:top w:val="single" w:sz="8" w:space="0" w:color="000001"/>
           <w:left w:val="single" w:sz="8" w:space="0" w:color="000001"/>
@@ -4146,15 +4160,15 @@
         </w:tblBorders>
         <w:tblCellMar>
           <w:top w:w="100" w:type="dxa"/>
-          <w:left w:w="80" w:type="dxa"/>
+          <w:left w:w="70" w:type="dxa"/>
           <w:bottom w:w="100" w:type="dxa"/>
           <w:right w:w="100" w:type="dxa"/>
         </w:tblCellMar>
         <w:tblLook w:val="0600"/>
       </w:tblPr>
       <w:tblGrid>
-        <w:gridCol w:w="1528"/>
-        <w:gridCol w:w="3511"/>
+        <w:gridCol w:w="1527"/>
+        <w:gridCol w:w="3512"/>
         <w:gridCol w:w="1350"/>
         <w:gridCol w:w="1245"/>
         <w:gridCol w:w="1921"/>
@@ -4163,7 +4177,7 @@
         <w:trPr/>
         <w:tc>
           <w:tcPr>
-            <w:tcW w:w="1528" w:type="dxa"/>
+            <w:tcW w:w="1527" w:type="dxa"/>
             <w:tcBorders>
               <w:top w:val="single" w:sz="8" w:space="0" w:color="000001"/>
               <w:left w:val="single" w:sz="8" w:space="0" w:color="000001"/>
@@ -4174,7 +4188,7 @@
             </w:tcBorders>
             <w:shd w:fill="CCCCCC"/>
             <w:tcMar>
-              <w:left w:w="80" w:type="dxa"/>
+              <w:left w:w="70" w:type="dxa"/>
             </w:tcMar>
           </w:tcPr>
           <w:p>
@@ -4198,7 +4212,7 @@
         </w:tc>
         <w:tc>
           <w:tcPr>
-            <w:tcW w:w="3511" w:type="dxa"/>
+            <w:tcW w:w="3512" w:type="dxa"/>
             <w:tcBorders>
               <w:top w:val="single" w:sz="8" w:space="0" w:color="000001"/>
               <w:left w:val="single" w:sz="8" w:space="0" w:color="000001"/>
@@ -4209,7 +4223,7 @@
             </w:tcBorders>
             <w:shd w:fill="CCCCCC"/>
             <w:tcMar>
-              <w:left w:w="80" w:type="dxa"/>
+              <w:left w:w="70" w:type="dxa"/>
             </w:tcMar>
           </w:tcPr>
           <w:p>
@@ -4244,7 +4258,7 @@
             </w:tcBorders>
             <w:shd w:fill="CCCCCC"/>
             <w:tcMar>
-              <w:left w:w="80" w:type="dxa"/>
+              <w:left w:w="70" w:type="dxa"/>
             </w:tcMar>
           </w:tcPr>
           <w:p>
@@ -4279,7 +4293,7 @@
             </w:tcBorders>
             <w:shd w:fill="CCCCCC"/>
             <w:tcMar>
-              <w:left w:w="80" w:type="dxa"/>
+              <w:left w:w="70" w:type="dxa"/>
             </w:tcMar>
           </w:tcPr>
           <w:p>
@@ -4314,7 +4328,7 @@
             </w:tcBorders>
             <w:shd w:fill="CCCCCC"/>
             <w:tcMar>
-              <w:left w:w="80" w:type="dxa"/>
+              <w:left w:w="70" w:type="dxa"/>
             </w:tcMar>
           </w:tcPr>
           <w:p>
@@ -4341,18 +4355,18 @@
         <w:trPr/>
         <w:tc>
           <w:tcPr>
-            <w:tcW w:w="1528" w:type="dxa"/>
-            <w:tcBorders>
-              <w:top w:val="single" w:sz="8" w:space="0" w:color="000001"/>
-              <w:left w:val="single" w:sz="8" w:space="0" w:color="000001"/>
-              <w:bottom w:val="single" w:sz="8" w:space="0" w:color="000001"/>
-              <w:right w:val="single" w:sz="8" w:space="0" w:color="000001"/>
-              <w:insideH w:val="single" w:sz="8" w:space="0" w:color="000001"/>
-              <w:insideV w:val="single" w:sz="8" w:space="0" w:color="000001"/>
-            </w:tcBorders>
-            <w:shd w:fill="auto" w:val="clear"/>
-            <w:tcMar>
-              <w:left w:w="80" w:type="dxa"/>
+            <w:tcW w:w="1527" w:type="dxa"/>
+            <w:tcBorders>
+              <w:top w:val="single" w:sz="8" w:space="0" w:color="000001"/>
+              <w:left w:val="single" w:sz="8" w:space="0" w:color="000001"/>
+              <w:bottom w:val="single" w:sz="8" w:space="0" w:color="000001"/>
+              <w:right w:val="single" w:sz="8" w:space="0" w:color="000001"/>
+              <w:insideH w:val="single" w:sz="8" w:space="0" w:color="000001"/>
+              <w:insideV w:val="single" w:sz="8" w:space="0" w:color="000001"/>
+            </w:tcBorders>
+            <w:shd w:fill="auto" w:val="clear"/>
+            <w:tcMar>
+              <w:left w:w="70" w:type="dxa"/>
             </w:tcMar>
           </w:tcPr>
           <w:p>
@@ -4410,18 +4424,18 @@
         </w:tc>
         <w:tc>
           <w:tcPr>
-            <w:tcW w:w="3511" w:type="dxa"/>
-            <w:tcBorders>
-              <w:top w:val="single" w:sz="8" w:space="0" w:color="000001"/>
-              <w:left w:val="single" w:sz="8" w:space="0" w:color="000001"/>
-              <w:bottom w:val="single" w:sz="8" w:space="0" w:color="000001"/>
-              <w:right w:val="single" w:sz="8" w:space="0" w:color="000001"/>
-              <w:insideH w:val="single" w:sz="8" w:space="0" w:color="000001"/>
-              <w:insideV w:val="single" w:sz="8" w:space="0" w:color="000001"/>
-            </w:tcBorders>
-            <w:shd w:fill="auto" w:val="clear"/>
-            <w:tcMar>
-              <w:left w:w="80" w:type="dxa"/>
+            <w:tcW w:w="3512" w:type="dxa"/>
+            <w:tcBorders>
+              <w:top w:val="single" w:sz="8" w:space="0" w:color="000001"/>
+              <w:left w:val="single" w:sz="8" w:space="0" w:color="000001"/>
+              <w:bottom w:val="single" w:sz="8" w:space="0" w:color="000001"/>
+              <w:right w:val="single" w:sz="8" w:space="0" w:color="000001"/>
+              <w:insideH w:val="single" w:sz="8" w:space="0" w:color="000001"/>
+              <w:insideV w:val="single" w:sz="8" w:space="0" w:color="000001"/>
+            </w:tcBorders>
+            <w:shd w:fill="auto" w:val="clear"/>
+            <w:tcMar>
+              <w:left w:w="70" w:type="dxa"/>
             </w:tcMar>
           </w:tcPr>
           <w:p>
@@ -4451,7 +4465,7 @@
             </w:tcBorders>
             <w:shd w:fill="auto" w:val="clear"/>
             <w:tcMar>
-              <w:left w:w="80" w:type="dxa"/>
+              <w:left w:w="70" w:type="dxa"/>
             </w:tcMar>
             <w:vAlign w:val="center"/>
           </w:tcPr>
@@ -4483,7 +4497,7 @@
             </w:tcBorders>
             <w:shd w:fill="auto" w:val="clear"/>
             <w:tcMar>
-              <w:left w:w="80" w:type="dxa"/>
+              <w:left w:w="70" w:type="dxa"/>
             </w:tcMar>
             <w:vAlign w:val="center"/>
           </w:tcPr>
@@ -4519,7 +4533,7 @@
             </w:tcBorders>
             <w:shd w:fill="auto" w:val="clear"/>
             <w:tcMar>
-              <w:left w:w="80" w:type="dxa"/>
+              <w:left w:w="70" w:type="dxa"/>
             </w:tcMar>
             <w:vAlign w:val="center"/>
           </w:tcPr>
@@ -4572,7 +4586,7 @@
         <w:tblStyle w:val="Table5"/>
         <w:tblW w:w="9551" w:type="dxa"/>
         <w:jc w:val="left"/>
-        <w:tblInd w:w="-27" w:type="dxa"/>
+        <w:tblInd w:w="-37" w:type="dxa"/>
         <w:tblBorders>
           <w:top w:val="single" w:sz="8" w:space="0" w:color="000001"/>
           <w:left w:val="single" w:sz="8" w:space="0" w:color="000001"/>
@@ -4583,7 +4597,7 @@
         </w:tblBorders>
         <w:tblCellMar>
           <w:top w:w="100" w:type="dxa"/>
-          <w:left w:w="80" w:type="dxa"/>
+          <w:left w:w="70" w:type="dxa"/>
           <w:bottom w:w="100" w:type="dxa"/>
           <w:right w:w="100" w:type="dxa"/>
         </w:tblCellMar>
@@ -4612,7 +4626,7 @@
             </w:tcBorders>
             <w:shd w:fill="CCCCCC"/>
             <w:tcMar>
-              <w:left w:w="80" w:type="dxa"/>
+              <w:left w:w="70" w:type="dxa"/>
             </w:tcMar>
           </w:tcPr>
           <w:p>
@@ -4647,7 +4661,7 @@
             </w:tcBorders>
             <w:shd w:fill="CCCCCC"/>
             <w:tcMar>
-              <w:left w:w="80" w:type="dxa"/>
+              <w:left w:w="70" w:type="dxa"/>
             </w:tcMar>
           </w:tcPr>
           <w:p>
@@ -4682,7 +4696,7 @@
             </w:tcBorders>
             <w:shd w:fill="CCCCCC"/>
             <w:tcMar>
-              <w:left w:w="80" w:type="dxa"/>
+              <w:left w:w="70" w:type="dxa"/>
             </w:tcMar>
           </w:tcPr>
           <w:p>
@@ -4717,7 +4731,7 @@
             </w:tcBorders>
             <w:shd w:fill="CCCCCC"/>
             <w:tcMar>
-              <w:left w:w="80" w:type="dxa"/>
+              <w:left w:w="70" w:type="dxa"/>
             </w:tcMar>
           </w:tcPr>
           <w:p>
@@ -4752,7 +4766,7 @@
             </w:tcBorders>
             <w:shd w:fill="CCCCCC"/>
             <w:tcMar>
-              <w:left w:w="80" w:type="dxa"/>
+              <w:left w:w="70" w:type="dxa"/>
             </w:tcMar>
           </w:tcPr>
           <w:p>
@@ -4787,7 +4801,7 @@
             </w:tcBorders>
             <w:shd w:fill="CCCCCC"/>
             <w:tcMar>
-              <w:left w:w="80" w:type="dxa"/>
+              <w:left w:w="70" w:type="dxa"/>
             </w:tcMar>
           </w:tcPr>
           <w:p>
@@ -4825,7 +4839,7 @@
             </w:tcBorders>
             <w:shd w:fill="auto" w:val="clear"/>
             <w:tcMar>
-              <w:left w:w="80" w:type="dxa"/>
+              <w:left w:w="70" w:type="dxa"/>
             </w:tcMar>
           </w:tcPr>
           <w:p>
@@ -4894,7 +4908,7 @@
             </w:tcBorders>
             <w:shd w:fill="auto" w:val="clear"/>
             <w:tcMar>
-              <w:left w:w="80" w:type="dxa"/>
+              <w:left w:w="70" w:type="dxa"/>
             </w:tcMar>
           </w:tcPr>
           <w:p>
@@ -4924,7 +4938,7 @@
             </w:tcBorders>
             <w:shd w:fill="auto" w:val="clear"/>
             <w:tcMar>
-              <w:left w:w="80" w:type="dxa"/>
+              <w:left w:w="70" w:type="dxa"/>
             </w:tcMar>
           </w:tcPr>
           <w:p>
@@ -4954,7 +4968,7 @@
             </w:tcBorders>
             <w:shd w:fill="auto" w:val="clear"/>
             <w:tcMar>
-              <w:left w:w="80" w:type="dxa"/>
+              <w:left w:w="70" w:type="dxa"/>
             </w:tcMar>
           </w:tcPr>
           <w:p>
@@ -4984,24 +4998,20 @@
             </w:tcBorders>
             <w:shd w:fill="auto" w:val="clear"/>
             <w:tcMar>
-              <w:left w:w="80" w:type="dxa"/>
-            </w:tcMar>
-          </w:tcPr>
-          <w:p>
-            <w:pPr>
-              <w:pStyle w:val="Normal"/>
-              <w:widowControl w:val="false"/>
-              <w:shd w:val="clear" w:fill="FFFFFF"/>
-              <w:spacing w:lineRule="auto" w:line="240" w:before="0" w:after="0"/>
-              <w:rPr/>
-            </w:pPr>
-            <w:r>
-              <w:rPr/>
-              <w:t xml:space="preserve">LDW Safety </w:t>
-            </w:r>
-            <w:r>
-              <w:rPr/>
-              <w:t>Functionality</w:t>
+              <w:left w:w="70" w:type="dxa"/>
+            </w:tcMar>
+          </w:tcPr>
+          <w:p>
+            <w:pPr>
+              <w:pStyle w:val="Normal"/>
+              <w:widowControl w:val="false"/>
+              <w:shd w:val="clear" w:fill="FFFFFF"/>
+              <w:spacing w:lineRule="auto" w:line="240" w:before="0" w:after="0"/>
+              <w:rPr/>
+            </w:pPr>
+            <w:r>
+              <w:rPr/>
+              <w:t>LDW Safety Functionality</w:t>
             </w:r>
           </w:p>
         </w:tc>
@@ -5018,7 +5028,7 @@
             </w:tcBorders>
             <w:shd w:fill="auto" w:val="clear"/>
             <w:tcMar>
-              <w:left w:w="80" w:type="dxa"/>
+              <w:left w:w="70" w:type="dxa"/>
             </w:tcMar>
           </w:tcPr>
           <w:p>
@@ -5055,7 +5065,7 @@
             </w:tcBorders>
             <w:shd w:fill="auto" w:val="clear"/>
             <w:tcMar>
-              <w:left w:w="80" w:type="dxa"/>
+              <w:left w:w="70" w:type="dxa"/>
             </w:tcMar>
           </w:tcPr>
           <w:p>
@@ -5124,7 +5134,7 @@
             </w:tcBorders>
             <w:shd w:fill="auto" w:val="clear"/>
             <w:tcMar>
-              <w:left w:w="80" w:type="dxa"/>
+              <w:left w:w="70" w:type="dxa"/>
             </w:tcMar>
           </w:tcPr>
           <w:p>
@@ -5154,7 +5164,7 @@
             </w:tcBorders>
             <w:shd w:fill="auto" w:val="clear"/>
             <w:tcMar>
-              <w:left w:w="80" w:type="dxa"/>
+              <w:left w:w="70" w:type="dxa"/>
             </w:tcMar>
           </w:tcPr>
           <w:p>
@@ -5184,7 +5194,7 @@
             </w:tcBorders>
             <w:shd w:fill="auto" w:val="clear"/>
             <w:tcMar>
-              <w:left w:w="80" w:type="dxa"/>
+              <w:left w:w="70" w:type="dxa"/>
             </w:tcMar>
           </w:tcPr>
           <w:p>
@@ -5214,7 +5224,7 @@
             </w:tcBorders>
             <w:shd w:fill="auto" w:val="clear"/>
             <w:tcMar>
-              <w:left w:w="80" w:type="dxa"/>
+              <w:left w:w="70" w:type="dxa"/>
             </w:tcMar>
           </w:tcPr>
           <w:p>
@@ -5244,7 +5254,7 @@
             </w:tcBorders>
             <w:shd w:fill="auto" w:val="clear"/>
             <w:tcMar>
-              <w:left w:w="80" w:type="dxa"/>
+              <w:left w:w="70" w:type="dxa"/>
             </w:tcMar>
           </w:tcPr>
           <w:p>
@@ -5281,7 +5291,7 @@
             </w:tcBorders>
             <w:shd w:fill="auto" w:val="clear"/>
             <w:tcMar>
-              <w:left w:w="80" w:type="dxa"/>
+              <w:left w:w="70" w:type="dxa"/>
             </w:tcMar>
           </w:tcPr>
           <w:p>
@@ -5350,7 +5360,7 @@
             </w:tcBorders>
             <w:shd w:fill="auto" w:val="clear"/>
             <w:tcMar>
-              <w:left w:w="80" w:type="dxa"/>
+              <w:left w:w="70" w:type="dxa"/>
             </w:tcMar>
           </w:tcPr>
           <w:p>
@@ -5380,7 +5390,7 @@
             </w:tcBorders>
             <w:shd w:fill="auto" w:val="clear"/>
             <w:tcMar>
-              <w:left w:w="80" w:type="dxa"/>
+              <w:left w:w="70" w:type="dxa"/>
             </w:tcMar>
           </w:tcPr>
           <w:p>
@@ -5410,7 +5420,7 @@
             </w:tcBorders>
             <w:shd w:fill="auto" w:val="clear"/>
             <w:tcMar>
-              <w:left w:w="80" w:type="dxa"/>
+              <w:left w:w="70" w:type="dxa"/>
             </w:tcMar>
           </w:tcPr>
           <w:p>
@@ -5440,24 +5450,20 @@
             </w:tcBorders>
             <w:shd w:fill="auto" w:val="clear"/>
             <w:tcMar>
-              <w:left w:w="80" w:type="dxa"/>
-            </w:tcMar>
-          </w:tcPr>
-          <w:p>
-            <w:pPr>
-              <w:pStyle w:val="Normal"/>
-              <w:widowControl w:val="false"/>
-              <w:shd w:val="clear" w:fill="FFFFFF"/>
-              <w:spacing w:lineRule="auto" w:line="240" w:before="0" w:after="0"/>
-              <w:rPr/>
-            </w:pPr>
-            <w:r>
-              <w:rPr/>
-              <w:t xml:space="preserve">LDW Safety </w:t>
-            </w:r>
-            <w:r>
-              <w:rPr/>
-              <w:t>Functionality</w:t>
+              <w:left w:w="70" w:type="dxa"/>
+            </w:tcMar>
+          </w:tcPr>
+          <w:p>
+            <w:pPr>
+              <w:pStyle w:val="Normal"/>
+              <w:widowControl w:val="false"/>
+              <w:shd w:val="clear" w:fill="FFFFFF"/>
+              <w:spacing w:lineRule="auto" w:line="240" w:before="0" w:after="0"/>
+              <w:rPr/>
+            </w:pPr>
+            <w:r>
+              <w:rPr/>
+              <w:t>LDW Safety Functionality</w:t>
             </w:r>
           </w:p>
         </w:tc>
@@ -5474,7 +5480,7 @@
             </w:tcBorders>
             <w:shd w:fill="auto" w:val="clear"/>
             <w:tcMar>
-              <w:left w:w="80" w:type="dxa"/>
+              <w:left w:w="70" w:type="dxa"/>
             </w:tcMar>
           </w:tcPr>
           <w:p>
@@ -5511,7 +5517,7 @@
             </w:tcBorders>
             <w:shd w:fill="auto" w:val="clear"/>
             <w:tcMar>
-              <w:left w:w="80" w:type="dxa"/>
+              <w:left w:w="70" w:type="dxa"/>
             </w:tcMar>
           </w:tcPr>
           <w:p>
@@ -5580,7 +5586,7 @@
             </w:tcBorders>
             <w:shd w:fill="auto" w:val="clear"/>
             <w:tcMar>
-              <w:left w:w="80" w:type="dxa"/>
+              <w:left w:w="70" w:type="dxa"/>
             </w:tcMar>
           </w:tcPr>
           <w:p>
@@ -5610,7 +5616,7 @@
             </w:tcBorders>
             <w:shd w:fill="auto" w:val="clear"/>
             <w:tcMar>
-              <w:left w:w="80" w:type="dxa"/>
+              <w:left w:w="70" w:type="dxa"/>
             </w:tcMar>
           </w:tcPr>
           <w:p>
@@ -5640,7 +5646,7 @@
             </w:tcBorders>
             <w:shd w:fill="auto" w:val="clear"/>
             <w:tcMar>
-              <w:left w:w="80" w:type="dxa"/>
+              <w:left w:w="70" w:type="dxa"/>
             </w:tcMar>
           </w:tcPr>
           <w:p>
@@ -5670,30 +5676,20 @@
             </w:tcBorders>
             <w:shd w:fill="auto" w:val="clear"/>
             <w:tcMar>
-              <w:left w:w="80" w:type="dxa"/>
-            </w:tcMar>
-          </w:tcPr>
-          <w:p>
-            <w:pPr>
-              <w:pStyle w:val="Normal"/>
-              <w:widowControl w:val="false"/>
-              <w:shd w:val="clear" w:fill="FFFFFF"/>
-              <w:spacing w:lineRule="auto" w:line="240" w:before="0" w:after="0"/>
-              <w:rPr/>
-            </w:pPr>
-            <w:r>
-              <w:rPr/>
-              <w:t xml:space="preserve">LDW Safety </w:t>
-            </w:r>
-            <w:r>
-              <w:rPr/>
-              <w:t>Functionality</w:t>
-            </w:r>
-            <w:r>
-              <w:rPr/>
-              <w:br/>
-              <w:br/>
-              <w:t>Lane Assistance malfunction warning</w:t>
+              <w:left w:w="70" w:type="dxa"/>
+            </w:tcMar>
+          </w:tcPr>
+          <w:p>
+            <w:pPr>
+              <w:pStyle w:val="Normal"/>
+              <w:widowControl w:val="false"/>
+              <w:shd w:val="clear" w:fill="FFFFFF"/>
+              <w:spacing w:lineRule="auto" w:line="240" w:before="0" w:after="0"/>
+              <w:rPr/>
+            </w:pPr>
+            <w:r>
+              <w:rPr/>
+              <w:t>LDW Safety Functionality</w:t>
             </w:r>
           </w:p>
         </w:tc>
@@ -5710,7 +5706,7 @@
             </w:tcBorders>
             <w:shd w:fill="auto" w:val="clear"/>
             <w:tcMar>
-              <w:left w:w="80" w:type="dxa"/>
+              <w:left w:w="70" w:type="dxa"/>
             </w:tcMar>
           </w:tcPr>
           <w:p>
@@ -5747,7 +5743,7 @@
             </w:tcBorders>
             <w:shd w:fill="auto" w:val="clear"/>
             <w:tcMar>
-              <w:left w:w="80" w:type="dxa"/>
+              <w:left w:w="70" w:type="dxa"/>
             </w:tcMar>
           </w:tcPr>
           <w:p>
@@ -5816,7 +5812,7 @@
             </w:tcBorders>
             <w:shd w:fill="auto" w:val="clear"/>
             <w:tcMar>
-              <w:left w:w="80" w:type="dxa"/>
+              <w:left w:w="70" w:type="dxa"/>
             </w:tcMar>
           </w:tcPr>
           <w:p>
@@ -5846,7 +5842,7 @@
             </w:tcBorders>
             <w:shd w:fill="auto" w:val="clear"/>
             <w:tcMar>
-              <w:left w:w="80" w:type="dxa"/>
+              <w:left w:w="70" w:type="dxa"/>
             </w:tcMar>
           </w:tcPr>
           <w:p>
@@ -5876,7 +5872,7 @@
             </w:tcBorders>
             <w:shd w:fill="auto" w:val="clear"/>
             <w:tcMar>
-              <w:left w:w="80" w:type="dxa"/>
+              <w:left w:w="70" w:type="dxa"/>
             </w:tcMar>
           </w:tcPr>
           <w:p>
@@ -5906,24 +5902,20 @@
             </w:tcBorders>
             <w:shd w:fill="auto" w:val="clear"/>
             <w:tcMar>
-              <w:left w:w="80" w:type="dxa"/>
-            </w:tcMar>
-          </w:tcPr>
-          <w:p>
-            <w:pPr>
-              <w:pStyle w:val="Normal"/>
-              <w:widowControl w:val="false"/>
-              <w:shd w:val="clear" w:fill="FFFFFF"/>
-              <w:spacing w:lineRule="auto" w:line="240" w:before="0" w:after="0"/>
-              <w:rPr/>
-            </w:pPr>
-            <w:r>
-              <w:rPr/>
-              <w:t xml:space="preserve">LDW Safety </w:t>
-            </w:r>
-            <w:r>
-              <w:rPr/>
-              <w:t>Functionality</w:t>
+              <w:left w:w="70" w:type="dxa"/>
+            </w:tcMar>
+          </w:tcPr>
+          <w:p>
+            <w:pPr>
+              <w:pStyle w:val="Normal"/>
+              <w:widowControl w:val="false"/>
+              <w:shd w:val="clear" w:fill="FFFFFF"/>
+              <w:spacing w:lineRule="auto" w:line="240" w:before="0" w:after="0"/>
+              <w:rPr/>
+            </w:pPr>
+            <w:r>
+              <w:rPr/>
+              <w:t>LDW Safety Functionality</w:t>
             </w:r>
           </w:p>
         </w:tc>
@@ -5940,7 +5932,7 @@
             </w:tcBorders>
             <w:shd w:fill="auto" w:val="clear"/>
             <w:tcMar>
-              <w:left w:w="80" w:type="dxa"/>
+              <w:left w:w="70" w:type="dxa"/>
             </w:tcMar>
           </w:tcPr>
           <w:p>
@@ -6054,7 +6046,7 @@
         <w:tblStyle w:val="Table6"/>
         <w:tblW w:w="9555" w:type="dxa"/>
         <w:jc w:val="left"/>
-        <w:tblInd w:w="-27" w:type="dxa"/>
+        <w:tblInd w:w="-37" w:type="dxa"/>
         <w:tblBorders>
           <w:top w:val="single" w:sz="8" w:space="0" w:color="000001"/>
           <w:left w:val="single" w:sz="8" w:space="0" w:color="000001"/>
@@ -6065,15 +6057,15 @@
         </w:tblBorders>
         <w:tblCellMar>
           <w:top w:w="100" w:type="dxa"/>
-          <w:left w:w="80" w:type="dxa"/>
+          <w:left w:w="70" w:type="dxa"/>
           <w:bottom w:w="100" w:type="dxa"/>
           <w:right w:w="100" w:type="dxa"/>
         </w:tblCellMar>
         <w:tblLook w:val="0600"/>
       </w:tblPr>
       <w:tblGrid>
-        <w:gridCol w:w="1528"/>
-        <w:gridCol w:w="3511"/>
+        <w:gridCol w:w="1527"/>
+        <w:gridCol w:w="3512"/>
         <w:gridCol w:w="1350"/>
         <w:gridCol w:w="1245"/>
         <w:gridCol w:w="1921"/>
@@ -6082,7 +6074,7 @@
         <w:trPr/>
         <w:tc>
           <w:tcPr>
-            <w:tcW w:w="1528" w:type="dxa"/>
+            <w:tcW w:w="1527" w:type="dxa"/>
             <w:tcBorders>
               <w:top w:val="single" w:sz="8" w:space="0" w:color="000001"/>
               <w:left w:val="single" w:sz="8" w:space="0" w:color="000001"/>
@@ -6093,7 +6085,7 @@
             </w:tcBorders>
             <w:shd w:fill="CCCCCC"/>
             <w:tcMar>
-              <w:left w:w="80" w:type="dxa"/>
+              <w:left w:w="70" w:type="dxa"/>
             </w:tcMar>
           </w:tcPr>
           <w:p>
@@ -6117,7 +6109,7 @@
         </w:tc>
         <w:tc>
           <w:tcPr>
-            <w:tcW w:w="3511" w:type="dxa"/>
+            <w:tcW w:w="3512" w:type="dxa"/>
             <w:tcBorders>
               <w:top w:val="single" w:sz="8" w:space="0" w:color="000001"/>
               <w:left w:val="single" w:sz="8" w:space="0" w:color="000001"/>
@@ -6128,7 +6120,7 @@
             </w:tcBorders>
             <w:shd w:fill="CCCCCC"/>
             <w:tcMar>
-              <w:left w:w="80" w:type="dxa"/>
+              <w:left w:w="70" w:type="dxa"/>
             </w:tcMar>
           </w:tcPr>
           <w:p>
@@ -6163,7 +6155,7 @@
             </w:tcBorders>
             <w:shd w:fill="CCCCCC"/>
             <w:tcMar>
-              <w:left w:w="80" w:type="dxa"/>
+              <w:left w:w="70" w:type="dxa"/>
             </w:tcMar>
           </w:tcPr>
           <w:p>
@@ -6198,7 +6190,7 @@
             </w:tcBorders>
             <w:shd w:fill="CCCCCC"/>
             <w:tcMar>
-              <w:left w:w="80" w:type="dxa"/>
+              <w:left w:w="70" w:type="dxa"/>
             </w:tcMar>
           </w:tcPr>
           <w:p>
@@ -6233,7 +6225,7 @@
             </w:tcBorders>
             <w:shd w:fill="CCCCCC"/>
             <w:tcMar>
-              <w:left w:w="80" w:type="dxa"/>
+              <w:left w:w="70" w:type="dxa"/>
             </w:tcMar>
           </w:tcPr>
           <w:p>
@@ -6260,18 +6252,18 @@
         <w:trPr/>
         <w:tc>
           <w:tcPr>
-            <w:tcW w:w="1528" w:type="dxa"/>
-            <w:tcBorders>
-              <w:top w:val="single" w:sz="8" w:space="0" w:color="000001"/>
-              <w:left w:val="single" w:sz="8" w:space="0" w:color="000001"/>
-              <w:bottom w:val="single" w:sz="8" w:space="0" w:color="000001"/>
-              <w:right w:val="single" w:sz="8" w:space="0" w:color="000001"/>
-              <w:insideH w:val="single" w:sz="8" w:space="0" w:color="000001"/>
-              <w:insideV w:val="single" w:sz="8" w:space="0" w:color="000001"/>
-            </w:tcBorders>
-            <w:shd w:fill="auto" w:val="clear"/>
-            <w:tcMar>
-              <w:left w:w="80" w:type="dxa"/>
+            <w:tcW w:w="1527" w:type="dxa"/>
+            <w:tcBorders>
+              <w:top w:val="single" w:sz="8" w:space="0" w:color="000001"/>
+              <w:left w:val="single" w:sz="8" w:space="0" w:color="000001"/>
+              <w:bottom w:val="single" w:sz="8" w:space="0" w:color="000001"/>
+              <w:right w:val="single" w:sz="8" w:space="0" w:color="000001"/>
+              <w:insideH w:val="single" w:sz="8" w:space="0" w:color="000001"/>
+              <w:insideV w:val="single" w:sz="8" w:space="0" w:color="000001"/>
+            </w:tcBorders>
+            <w:shd w:fill="auto" w:val="clear"/>
+            <w:tcMar>
+              <w:left w:w="70" w:type="dxa"/>
             </w:tcMar>
           </w:tcPr>
           <w:p>
@@ -6329,18 +6321,18 @@
         </w:tc>
         <w:tc>
           <w:tcPr>
-            <w:tcW w:w="3511" w:type="dxa"/>
-            <w:tcBorders>
-              <w:top w:val="single" w:sz="8" w:space="0" w:color="000001"/>
-              <w:left w:val="single" w:sz="8" w:space="0" w:color="000001"/>
-              <w:bottom w:val="single" w:sz="8" w:space="0" w:color="000001"/>
-              <w:right w:val="single" w:sz="8" w:space="0" w:color="000001"/>
-              <w:insideH w:val="single" w:sz="8" w:space="0" w:color="000001"/>
-              <w:insideV w:val="single" w:sz="8" w:space="0" w:color="000001"/>
-            </w:tcBorders>
-            <w:shd w:fill="auto" w:val="clear"/>
-            <w:tcMar>
-              <w:left w:w="80" w:type="dxa"/>
+            <w:tcW w:w="3512" w:type="dxa"/>
+            <w:tcBorders>
+              <w:top w:val="single" w:sz="8" w:space="0" w:color="000001"/>
+              <w:left w:val="single" w:sz="8" w:space="0" w:color="000001"/>
+              <w:bottom w:val="single" w:sz="8" w:space="0" w:color="000001"/>
+              <w:right w:val="single" w:sz="8" w:space="0" w:color="000001"/>
+              <w:insideH w:val="single" w:sz="8" w:space="0" w:color="000001"/>
+              <w:insideV w:val="single" w:sz="8" w:space="0" w:color="000001"/>
+            </w:tcBorders>
+            <w:shd w:fill="auto" w:val="clear"/>
+            <w:tcMar>
+              <w:left w:w="70" w:type="dxa"/>
             </w:tcMar>
           </w:tcPr>
           <w:p>
@@ -6370,7 +6362,7 @@
             </w:tcBorders>
             <w:shd w:fill="auto" w:val="clear"/>
             <w:tcMar>
-              <w:left w:w="80" w:type="dxa"/>
+              <w:left w:w="70" w:type="dxa"/>
             </w:tcMar>
             <w:vAlign w:val="center"/>
           </w:tcPr>
@@ -6402,7 +6394,7 @@
             </w:tcBorders>
             <w:shd w:fill="auto" w:val="clear"/>
             <w:tcMar>
-              <w:left w:w="80" w:type="dxa"/>
+              <w:left w:w="70" w:type="dxa"/>
             </w:tcMar>
             <w:vAlign w:val="center"/>
           </w:tcPr>
@@ -6438,7 +6430,7 @@
             </w:tcBorders>
             <w:shd w:fill="auto" w:val="clear"/>
             <w:tcMar>
-              <w:left w:w="80" w:type="dxa"/>
+              <w:left w:w="70" w:type="dxa"/>
             </w:tcMar>
             <w:vAlign w:val="center"/>
           </w:tcPr>
@@ -6546,7 +6538,7 @@
         <w:tblStyle w:val="Table7"/>
         <w:tblW w:w="9525" w:type="dxa"/>
         <w:jc w:val="left"/>
-        <w:tblInd w:w="-27" w:type="dxa"/>
+        <w:tblInd w:w="-37" w:type="dxa"/>
         <w:tblBorders>
           <w:top w:val="single" w:sz="8" w:space="0" w:color="000001"/>
           <w:left w:val="single" w:sz="8" w:space="0" w:color="000001"/>
@@ -6557,7 +6549,7 @@
         </w:tblBorders>
         <w:tblCellMar>
           <w:top w:w="100" w:type="dxa"/>
-          <w:left w:w="80" w:type="dxa"/>
+          <w:left w:w="70" w:type="dxa"/>
           <w:bottom w:w="100" w:type="dxa"/>
           <w:right w:w="100" w:type="dxa"/>
         </w:tblCellMar>
@@ -6567,9 +6559,9 @@
         <w:gridCol w:w="1560"/>
         <w:gridCol w:w="3705"/>
         <w:gridCol w:w="374"/>
-        <w:gridCol w:w="1171"/>
+        <w:gridCol w:w="1172"/>
         <w:gridCol w:w="1665"/>
-        <w:gridCol w:w="1049"/>
+        <w:gridCol w:w="1048"/>
       </w:tblGrid>
       <w:tr>
         <w:trPr/>
@@ -6586,7 +6578,7 @@
             </w:tcBorders>
             <w:shd w:fill="CCCCCC"/>
             <w:tcMar>
-              <w:left w:w="80" w:type="dxa"/>
+              <w:left w:w="70" w:type="dxa"/>
             </w:tcMar>
           </w:tcPr>
           <w:p>
@@ -6621,7 +6613,7 @@
             </w:tcBorders>
             <w:shd w:fill="CCCCCC"/>
             <w:tcMar>
-              <w:left w:w="80" w:type="dxa"/>
+              <w:left w:w="70" w:type="dxa"/>
             </w:tcMar>
           </w:tcPr>
           <w:p>
@@ -6656,7 +6648,7 @@
             </w:tcBorders>
             <w:shd w:fill="CCCCCC"/>
             <w:tcMar>
-              <w:left w:w="80" w:type="dxa"/>
+              <w:left w:w="70" w:type="dxa"/>
             </w:tcMar>
           </w:tcPr>
           <w:p>
@@ -6680,7 +6672,7 @@
         </w:tc>
         <w:tc>
           <w:tcPr>
-            <w:tcW w:w="1171" w:type="dxa"/>
+            <w:tcW w:w="1172" w:type="dxa"/>
             <w:tcBorders>
               <w:top w:val="single" w:sz="8" w:space="0" w:color="000001"/>
               <w:left w:val="single" w:sz="8" w:space="0" w:color="000001"/>
@@ -6691,7 +6683,7 @@
             </w:tcBorders>
             <w:shd w:fill="CCCCCC"/>
             <w:tcMar>
-              <w:left w:w="80" w:type="dxa"/>
+              <w:left w:w="70" w:type="dxa"/>
             </w:tcMar>
           </w:tcPr>
           <w:p>
@@ -6726,7 +6718,7 @@
             </w:tcBorders>
             <w:shd w:fill="CCCCCC"/>
             <w:tcMar>
-              <w:left w:w="80" w:type="dxa"/>
+              <w:left w:w="70" w:type="dxa"/>
             </w:tcMar>
           </w:tcPr>
           <w:p>
@@ -6750,7 +6742,7 @@
         </w:tc>
         <w:tc>
           <w:tcPr>
-            <w:tcW w:w="1049" w:type="dxa"/>
+            <w:tcW w:w="1048" w:type="dxa"/>
             <w:tcBorders>
               <w:top w:val="single" w:sz="8" w:space="0" w:color="000001"/>
               <w:left w:val="single" w:sz="8" w:space="0" w:color="000001"/>
@@ -6761,7 +6753,7 @@
             </w:tcBorders>
             <w:shd w:fill="CCCCCC"/>
             <w:tcMar>
-              <w:left w:w="80" w:type="dxa"/>
+              <w:left w:w="70" w:type="dxa"/>
             </w:tcMar>
           </w:tcPr>
           <w:p>
@@ -6799,7 +6791,7 @@
             </w:tcBorders>
             <w:shd w:fill="auto" w:val="clear"/>
             <w:tcMar>
-              <w:left w:w="80" w:type="dxa"/>
+              <w:left w:w="70" w:type="dxa"/>
             </w:tcMar>
           </w:tcPr>
           <w:p>
@@ -6868,7 +6860,7 @@
             </w:tcBorders>
             <w:shd w:fill="auto" w:val="clear"/>
             <w:tcMar>
-              <w:left w:w="80" w:type="dxa"/>
+              <w:left w:w="70" w:type="dxa"/>
             </w:tcMar>
           </w:tcPr>
           <w:p>
@@ -6898,7 +6890,7 @@
             </w:tcBorders>
             <w:shd w:fill="auto" w:val="clear"/>
             <w:tcMar>
-              <w:left w:w="80" w:type="dxa"/>
+              <w:left w:w="70" w:type="dxa"/>
             </w:tcMar>
           </w:tcPr>
           <w:p>
@@ -6917,18 +6909,18 @@
         </w:tc>
         <w:tc>
           <w:tcPr>
-            <w:tcW w:w="1171" w:type="dxa"/>
-            <w:tcBorders>
-              <w:top w:val="single" w:sz="8" w:space="0" w:color="000001"/>
-              <w:left w:val="single" w:sz="8" w:space="0" w:color="000001"/>
-              <w:bottom w:val="single" w:sz="8" w:space="0" w:color="000001"/>
-              <w:right w:val="single" w:sz="8" w:space="0" w:color="000001"/>
-              <w:insideH w:val="single" w:sz="8" w:space="0" w:color="000001"/>
-              <w:insideV w:val="single" w:sz="8" w:space="0" w:color="000001"/>
-            </w:tcBorders>
-            <w:shd w:fill="auto" w:val="clear"/>
-            <w:tcMar>
-              <w:left w:w="80" w:type="dxa"/>
+            <w:tcW w:w="1172" w:type="dxa"/>
+            <w:tcBorders>
+              <w:top w:val="single" w:sz="8" w:space="0" w:color="000001"/>
+              <w:left w:val="single" w:sz="8" w:space="0" w:color="000001"/>
+              <w:bottom w:val="single" w:sz="8" w:space="0" w:color="000001"/>
+              <w:right w:val="single" w:sz="8" w:space="0" w:color="000001"/>
+              <w:insideH w:val="single" w:sz="8" w:space="0" w:color="000001"/>
+              <w:insideV w:val="single" w:sz="8" w:space="0" w:color="000001"/>
+            </w:tcBorders>
+            <w:shd w:fill="auto" w:val="clear"/>
+            <w:tcMar>
+              <w:left w:w="70" w:type="dxa"/>
             </w:tcMar>
           </w:tcPr>
           <w:p>
@@ -6958,41 +6950,37 @@
             </w:tcBorders>
             <w:shd w:fill="auto" w:val="clear"/>
             <w:tcMar>
-              <w:left w:w="80" w:type="dxa"/>
-            </w:tcMar>
-          </w:tcPr>
-          <w:p>
-            <w:pPr>
-              <w:pStyle w:val="Normal"/>
-              <w:widowControl w:val="false"/>
-              <w:shd w:val="clear" w:fill="FFFFFF"/>
-              <w:spacing w:lineRule="auto" w:line="240" w:before="0" w:after="0"/>
-              <w:rPr/>
-            </w:pPr>
-            <w:r>
-              <w:rPr/>
-              <w:t xml:space="preserve">LDW Safety </w:t>
-            </w:r>
-            <w:r>
-              <w:rPr/>
-              <w:t>Functionality</w:t>
-            </w:r>
-          </w:p>
-        </w:tc>
-        <w:tc>
-          <w:tcPr>
-            <w:tcW w:w="1049" w:type="dxa"/>
-            <w:tcBorders>
-              <w:top w:val="single" w:sz="8" w:space="0" w:color="000001"/>
-              <w:left w:val="single" w:sz="8" w:space="0" w:color="000001"/>
-              <w:bottom w:val="single" w:sz="8" w:space="0" w:color="000001"/>
-              <w:right w:val="single" w:sz="8" w:space="0" w:color="000001"/>
-              <w:insideH w:val="single" w:sz="8" w:space="0" w:color="000001"/>
-              <w:insideV w:val="single" w:sz="8" w:space="0" w:color="000001"/>
-            </w:tcBorders>
-            <w:shd w:fill="auto" w:val="clear"/>
-            <w:tcMar>
-              <w:left w:w="80" w:type="dxa"/>
+              <w:left w:w="70" w:type="dxa"/>
+            </w:tcMar>
+          </w:tcPr>
+          <w:p>
+            <w:pPr>
+              <w:pStyle w:val="Normal"/>
+              <w:widowControl w:val="false"/>
+              <w:shd w:val="clear" w:fill="FFFFFF"/>
+              <w:spacing w:lineRule="auto" w:line="240" w:before="0" w:after="0"/>
+              <w:rPr/>
+            </w:pPr>
+            <w:r>
+              <w:rPr/>
+              <w:t>LDW Safety Functionality</w:t>
+            </w:r>
+          </w:p>
+        </w:tc>
+        <w:tc>
+          <w:tcPr>
+            <w:tcW w:w="1048" w:type="dxa"/>
+            <w:tcBorders>
+              <w:top w:val="single" w:sz="8" w:space="0" w:color="000001"/>
+              <w:left w:val="single" w:sz="8" w:space="0" w:color="000001"/>
+              <w:bottom w:val="single" w:sz="8" w:space="0" w:color="000001"/>
+              <w:right w:val="single" w:sz="8" w:space="0" w:color="000001"/>
+              <w:insideH w:val="single" w:sz="8" w:space="0" w:color="000001"/>
+              <w:insideV w:val="single" w:sz="8" w:space="0" w:color="000001"/>
+            </w:tcBorders>
+            <w:shd w:fill="auto" w:val="clear"/>
+            <w:tcMar>
+              <w:left w:w="70" w:type="dxa"/>
             </w:tcMar>
           </w:tcPr>
           <w:p>
@@ -7029,7 +7017,7 @@
             </w:tcBorders>
             <w:shd w:fill="auto" w:val="clear"/>
             <w:tcMar>
-              <w:left w:w="80" w:type="dxa"/>
+              <w:left w:w="70" w:type="dxa"/>
             </w:tcMar>
           </w:tcPr>
           <w:p>
@@ -7098,7 +7086,7 @@
             </w:tcBorders>
             <w:shd w:fill="auto" w:val="clear"/>
             <w:tcMar>
-              <w:left w:w="80" w:type="dxa"/>
+              <w:left w:w="70" w:type="dxa"/>
             </w:tcMar>
           </w:tcPr>
           <w:p>
@@ -7128,7 +7116,7 @@
             </w:tcBorders>
             <w:shd w:fill="auto" w:val="clear"/>
             <w:tcMar>
-              <w:left w:w="80" w:type="dxa"/>
+              <w:left w:w="70" w:type="dxa"/>
             </w:tcMar>
           </w:tcPr>
           <w:p>
@@ -7147,18 +7135,18 @@
         </w:tc>
         <w:tc>
           <w:tcPr>
-            <w:tcW w:w="1171" w:type="dxa"/>
-            <w:tcBorders>
-              <w:top w:val="single" w:sz="8" w:space="0" w:color="000001"/>
-              <w:left w:val="single" w:sz="8" w:space="0" w:color="000001"/>
-              <w:bottom w:val="single" w:sz="8" w:space="0" w:color="000001"/>
-              <w:right w:val="single" w:sz="8" w:space="0" w:color="000001"/>
-              <w:insideH w:val="single" w:sz="8" w:space="0" w:color="000001"/>
-              <w:insideV w:val="single" w:sz="8" w:space="0" w:color="000001"/>
-            </w:tcBorders>
-            <w:shd w:fill="auto" w:val="clear"/>
-            <w:tcMar>
-              <w:left w:w="80" w:type="dxa"/>
+            <w:tcW w:w="1172" w:type="dxa"/>
+            <w:tcBorders>
+              <w:top w:val="single" w:sz="8" w:space="0" w:color="000001"/>
+              <w:left w:val="single" w:sz="8" w:space="0" w:color="000001"/>
+              <w:bottom w:val="single" w:sz="8" w:space="0" w:color="000001"/>
+              <w:right w:val="single" w:sz="8" w:space="0" w:color="000001"/>
+              <w:insideH w:val="single" w:sz="8" w:space="0" w:color="000001"/>
+              <w:insideV w:val="single" w:sz="8" w:space="0" w:color="000001"/>
+            </w:tcBorders>
+            <w:shd w:fill="auto" w:val="clear"/>
+            <w:tcMar>
+              <w:left w:w="70" w:type="dxa"/>
             </w:tcMar>
           </w:tcPr>
           <w:p>
@@ -7188,7 +7176,7 @@
             </w:tcBorders>
             <w:shd w:fill="auto" w:val="clear"/>
             <w:tcMar>
-              <w:left w:w="80" w:type="dxa"/>
+              <w:left w:w="70" w:type="dxa"/>
             </w:tcMar>
           </w:tcPr>
           <w:p>
@@ -7203,28 +7191,24 @@
             <w:bookmarkEnd w:id="27"/>
             <w:r>
               <w:rPr/>
-              <w:t xml:space="preserve">LDW Safety </w:t>
-            </w:r>
-            <w:r>
-              <w:rPr/>
-              <w:t>Functionality</w:t>
-            </w:r>
-          </w:p>
-        </w:tc>
-        <w:tc>
-          <w:tcPr>
-            <w:tcW w:w="1049" w:type="dxa"/>
-            <w:tcBorders>
-              <w:top w:val="single" w:sz="8" w:space="0" w:color="000001"/>
-              <w:left w:val="single" w:sz="8" w:space="0" w:color="000001"/>
-              <w:bottom w:val="single" w:sz="8" w:space="0" w:color="000001"/>
-              <w:right w:val="single" w:sz="8" w:space="0" w:color="000001"/>
-              <w:insideH w:val="single" w:sz="8" w:space="0" w:color="000001"/>
-              <w:insideV w:val="single" w:sz="8" w:space="0" w:color="000001"/>
-            </w:tcBorders>
-            <w:shd w:fill="auto" w:val="clear"/>
-            <w:tcMar>
-              <w:left w:w="80" w:type="dxa"/>
+              <w:t>LDW Safety Functionality</w:t>
+            </w:r>
+          </w:p>
+        </w:tc>
+        <w:tc>
+          <w:tcPr>
+            <w:tcW w:w="1048" w:type="dxa"/>
+            <w:tcBorders>
+              <w:top w:val="single" w:sz="8" w:space="0" w:color="000001"/>
+              <w:left w:val="single" w:sz="8" w:space="0" w:color="000001"/>
+              <w:bottom w:val="single" w:sz="8" w:space="0" w:color="000001"/>
+              <w:right w:val="single" w:sz="8" w:space="0" w:color="000001"/>
+              <w:insideH w:val="single" w:sz="8" w:space="0" w:color="000001"/>
+              <w:insideV w:val="single" w:sz="8" w:space="0" w:color="000001"/>
+            </w:tcBorders>
+            <w:shd w:fill="auto" w:val="clear"/>
+            <w:tcMar>
+              <w:left w:w="70" w:type="dxa"/>
             </w:tcMar>
           </w:tcPr>
           <w:p>
@@ -7261,7 +7245,7 @@
             </w:tcBorders>
             <w:shd w:fill="auto" w:val="clear"/>
             <w:tcMar>
-              <w:left w:w="80" w:type="dxa"/>
+              <w:left w:w="70" w:type="dxa"/>
             </w:tcMar>
           </w:tcPr>
           <w:p>
@@ -7330,7 +7314,7 @@
             </w:tcBorders>
             <w:shd w:fill="auto" w:val="clear"/>
             <w:tcMar>
-              <w:left w:w="80" w:type="dxa"/>
+              <w:left w:w="70" w:type="dxa"/>
             </w:tcMar>
           </w:tcPr>
           <w:p>
@@ -7360,7 +7344,7 @@
             </w:tcBorders>
             <w:shd w:fill="auto" w:val="clear"/>
             <w:tcMar>
-              <w:left w:w="80" w:type="dxa"/>
+              <w:left w:w="70" w:type="dxa"/>
             </w:tcMar>
           </w:tcPr>
           <w:p>
@@ -7379,18 +7363,18 @@
         </w:tc>
         <w:tc>
           <w:tcPr>
-            <w:tcW w:w="1171" w:type="dxa"/>
-            <w:tcBorders>
-              <w:top w:val="single" w:sz="8" w:space="0" w:color="000001"/>
-              <w:left w:val="single" w:sz="8" w:space="0" w:color="000001"/>
-              <w:bottom w:val="single" w:sz="8" w:space="0" w:color="000001"/>
-              <w:right w:val="single" w:sz="8" w:space="0" w:color="000001"/>
-              <w:insideH w:val="single" w:sz="8" w:space="0" w:color="000001"/>
-              <w:insideV w:val="single" w:sz="8" w:space="0" w:color="000001"/>
-            </w:tcBorders>
-            <w:shd w:fill="auto" w:val="clear"/>
-            <w:tcMar>
-              <w:left w:w="80" w:type="dxa"/>
+            <w:tcW w:w="1172" w:type="dxa"/>
+            <w:tcBorders>
+              <w:top w:val="single" w:sz="8" w:space="0" w:color="000001"/>
+              <w:left w:val="single" w:sz="8" w:space="0" w:color="000001"/>
+              <w:bottom w:val="single" w:sz="8" w:space="0" w:color="000001"/>
+              <w:right w:val="single" w:sz="8" w:space="0" w:color="000001"/>
+              <w:insideH w:val="single" w:sz="8" w:space="0" w:color="000001"/>
+              <w:insideV w:val="single" w:sz="8" w:space="0" w:color="000001"/>
+            </w:tcBorders>
+            <w:shd w:fill="auto" w:val="clear"/>
+            <w:tcMar>
+              <w:left w:w="70" w:type="dxa"/>
             </w:tcMar>
           </w:tcPr>
           <w:p>
@@ -7420,41 +7404,37 @@
             </w:tcBorders>
             <w:shd w:fill="auto" w:val="clear"/>
             <w:tcMar>
-              <w:left w:w="80" w:type="dxa"/>
-            </w:tcMar>
-          </w:tcPr>
-          <w:p>
-            <w:pPr>
-              <w:pStyle w:val="Normal"/>
-              <w:widowControl w:val="false"/>
-              <w:shd w:val="clear" w:fill="FFFFFF"/>
-              <w:spacing w:lineRule="auto" w:line="240" w:before="0" w:after="0"/>
-              <w:rPr/>
-            </w:pPr>
-            <w:r>
-              <w:rPr/>
-              <w:t xml:space="preserve">LDW Safety </w:t>
-            </w:r>
-            <w:r>
-              <w:rPr/>
-              <w:t>Functionality</w:t>
-            </w:r>
-          </w:p>
-        </w:tc>
-        <w:tc>
-          <w:tcPr>
-            <w:tcW w:w="1049" w:type="dxa"/>
-            <w:tcBorders>
-              <w:top w:val="single" w:sz="8" w:space="0" w:color="000001"/>
-              <w:left w:val="single" w:sz="8" w:space="0" w:color="000001"/>
-              <w:bottom w:val="single" w:sz="8" w:space="0" w:color="000001"/>
-              <w:right w:val="single" w:sz="8" w:space="0" w:color="000001"/>
-              <w:insideH w:val="single" w:sz="8" w:space="0" w:color="000001"/>
-              <w:insideV w:val="single" w:sz="8" w:space="0" w:color="000001"/>
-            </w:tcBorders>
-            <w:shd w:fill="auto" w:val="clear"/>
-            <w:tcMar>
-              <w:left w:w="80" w:type="dxa"/>
+              <w:left w:w="70" w:type="dxa"/>
+            </w:tcMar>
+          </w:tcPr>
+          <w:p>
+            <w:pPr>
+              <w:pStyle w:val="Normal"/>
+              <w:widowControl w:val="false"/>
+              <w:shd w:val="clear" w:fill="FFFFFF"/>
+              <w:spacing w:lineRule="auto" w:line="240" w:before="0" w:after="0"/>
+              <w:rPr/>
+            </w:pPr>
+            <w:r>
+              <w:rPr/>
+              <w:t>LDW Safety Functionality</w:t>
+            </w:r>
+          </w:p>
+        </w:tc>
+        <w:tc>
+          <w:tcPr>
+            <w:tcW w:w="1048" w:type="dxa"/>
+            <w:tcBorders>
+              <w:top w:val="single" w:sz="8" w:space="0" w:color="000001"/>
+              <w:left w:val="single" w:sz="8" w:space="0" w:color="000001"/>
+              <w:bottom w:val="single" w:sz="8" w:space="0" w:color="000001"/>
+              <w:right w:val="single" w:sz="8" w:space="0" w:color="000001"/>
+              <w:insideH w:val="single" w:sz="8" w:space="0" w:color="000001"/>
+              <w:insideV w:val="single" w:sz="8" w:space="0" w:color="000001"/>
+            </w:tcBorders>
+            <w:shd w:fill="auto" w:val="clear"/>
+            <w:tcMar>
+              <w:left w:w="70" w:type="dxa"/>
             </w:tcMar>
           </w:tcPr>
           <w:p>
@@ -7491,7 +7471,7 @@
             </w:tcBorders>
             <w:shd w:fill="auto" w:val="clear"/>
             <w:tcMar>
-              <w:left w:w="80" w:type="dxa"/>
+              <w:left w:w="70" w:type="dxa"/>
             </w:tcMar>
           </w:tcPr>
           <w:p>
@@ -7560,7 +7540,7 @@
             </w:tcBorders>
             <w:shd w:fill="auto" w:val="clear"/>
             <w:tcMar>
-              <w:left w:w="80" w:type="dxa"/>
+              <w:left w:w="70" w:type="dxa"/>
             </w:tcMar>
           </w:tcPr>
           <w:p>
@@ -7590,7 +7570,7 @@
             </w:tcBorders>
             <w:shd w:fill="auto" w:val="clear"/>
             <w:tcMar>
-              <w:left w:w="80" w:type="dxa"/>
+              <w:left w:w="70" w:type="dxa"/>
             </w:tcMar>
           </w:tcPr>
           <w:p>
@@ -7609,18 +7589,18 @@
         </w:tc>
         <w:tc>
           <w:tcPr>
-            <w:tcW w:w="1171" w:type="dxa"/>
-            <w:tcBorders>
-              <w:top w:val="single" w:sz="8" w:space="0" w:color="000001"/>
-              <w:left w:val="single" w:sz="8" w:space="0" w:color="000001"/>
-              <w:bottom w:val="single" w:sz="8" w:space="0" w:color="000001"/>
-              <w:right w:val="single" w:sz="8" w:space="0" w:color="000001"/>
-              <w:insideH w:val="single" w:sz="8" w:space="0" w:color="000001"/>
-              <w:insideV w:val="single" w:sz="8" w:space="0" w:color="000001"/>
-            </w:tcBorders>
-            <w:shd w:fill="auto" w:val="clear"/>
-            <w:tcMar>
-              <w:left w:w="80" w:type="dxa"/>
+            <w:tcW w:w="1172" w:type="dxa"/>
+            <w:tcBorders>
+              <w:top w:val="single" w:sz="8" w:space="0" w:color="000001"/>
+              <w:left w:val="single" w:sz="8" w:space="0" w:color="000001"/>
+              <w:bottom w:val="single" w:sz="8" w:space="0" w:color="000001"/>
+              <w:right w:val="single" w:sz="8" w:space="0" w:color="000001"/>
+              <w:insideH w:val="single" w:sz="8" w:space="0" w:color="000001"/>
+              <w:insideV w:val="single" w:sz="8" w:space="0" w:color="000001"/>
+            </w:tcBorders>
+            <w:shd w:fill="auto" w:val="clear"/>
+            <w:tcMar>
+              <w:left w:w="70" w:type="dxa"/>
             </w:tcMar>
           </w:tcPr>
           <w:p>
@@ -7650,47 +7630,37 @@
             </w:tcBorders>
             <w:shd w:fill="auto" w:val="clear"/>
             <w:tcMar>
-              <w:left w:w="80" w:type="dxa"/>
-            </w:tcMar>
-          </w:tcPr>
-          <w:p>
-            <w:pPr>
-              <w:pStyle w:val="Normal"/>
-              <w:widowControl w:val="false"/>
-              <w:shd w:val="clear" w:fill="FFFFFF"/>
-              <w:spacing w:lineRule="auto" w:line="240" w:before="0" w:after="0"/>
-              <w:rPr/>
-            </w:pPr>
-            <w:r>
-              <w:rPr/>
-              <w:t xml:space="preserve">LDW Safety </w:t>
-            </w:r>
-            <w:r>
-              <w:rPr/>
-              <w:t>Functionality</w:t>
-            </w:r>
-            <w:r>
-              <w:rPr/>
-              <w:br/>
-              <w:br/>
-              <w:t>Lane Assistance malfunction warning</w:t>
-            </w:r>
-          </w:p>
-        </w:tc>
-        <w:tc>
-          <w:tcPr>
-            <w:tcW w:w="1049" w:type="dxa"/>
-            <w:tcBorders>
-              <w:top w:val="single" w:sz="8" w:space="0" w:color="000001"/>
-              <w:left w:val="single" w:sz="8" w:space="0" w:color="000001"/>
-              <w:bottom w:val="single" w:sz="8" w:space="0" w:color="000001"/>
-              <w:right w:val="single" w:sz="8" w:space="0" w:color="000001"/>
-              <w:insideH w:val="single" w:sz="8" w:space="0" w:color="000001"/>
-              <w:insideV w:val="single" w:sz="8" w:space="0" w:color="000001"/>
-            </w:tcBorders>
-            <w:shd w:fill="auto" w:val="clear"/>
-            <w:tcMar>
-              <w:left w:w="80" w:type="dxa"/>
+              <w:left w:w="70" w:type="dxa"/>
+            </w:tcMar>
+          </w:tcPr>
+          <w:p>
+            <w:pPr>
+              <w:pStyle w:val="Normal"/>
+              <w:widowControl w:val="false"/>
+              <w:shd w:val="clear" w:fill="FFFFFF"/>
+              <w:spacing w:lineRule="auto" w:line="240" w:before="0" w:after="0"/>
+              <w:rPr/>
+            </w:pPr>
+            <w:r>
+              <w:rPr/>
+              <w:t>LDW Safety Functionality</w:t>
+            </w:r>
+          </w:p>
+        </w:tc>
+        <w:tc>
+          <w:tcPr>
+            <w:tcW w:w="1048" w:type="dxa"/>
+            <w:tcBorders>
+              <w:top w:val="single" w:sz="8" w:space="0" w:color="000001"/>
+              <w:left w:val="single" w:sz="8" w:space="0" w:color="000001"/>
+              <w:bottom w:val="single" w:sz="8" w:space="0" w:color="000001"/>
+              <w:right w:val="single" w:sz="8" w:space="0" w:color="000001"/>
+              <w:insideH w:val="single" w:sz="8" w:space="0" w:color="000001"/>
+              <w:insideV w:val="single" w:sz="8" w:space="0" w:color="000001"/>
+            </w:tcBorders>
+            <w:shd w:fill="auto" w:val="clear"/>
+            <w:tcMar>
+              <w:left w:w="70" w:type="dxa"/>
             </w:tcMar>
           </w:tcPr>
           <w:p>
@@ -7727,7 +7697,7 @@
             </w:tcBorders>
             <w:shd w:fill="auto" w:val="clear"/>
             <w:tcMar>
-              <w:left w:w="80" w:type="dxa"/>
+              <w:left w:w="70" w:type="dxa"/>
             </w:tcMar>
           </w:tcPr>
           <w:p>
@@ -7796,7 +7766,7 @@
             </w:tcBorders>
             <w:shd w:fill="auto" w:val="clear"/>
             <w:tcMar>
-              <w:left w:w="80" w:type="dxa"/>
+              <w:left w:w="70" w:type="dxa"/>
             </w:tcMar>
           </w:tcPr>
           <w:p>
@@ -7826,7 +7796,7 @@
             </w:tcBorders>
             <w:shd w:fill="auto" w:val="clear"/>
             <w:tcMar>
-              <w:left w:w="80" w:type="dxa"/>
+              <w:left w:w="70" w:type="dxa"/>
             </w:tcMar>
           </w:tcPr>
           <w:p>
@@ -7845,18 +7815,18 @@
         </w:tc>
         <w:tc>
           <w:tcPr>
-            <w:tcW w:w="1171" w:type="dxa"/>
-            <w:tcBorders>
-              <w:top w:val="single" w:sz="8" w:space="0" w:color="000001"/>
-              <w:left w:val="single" w:sz="8" w:space="0" w:color="000001"/>
-              <w:bottom w:val="single" w:sz="8" w:space="0" w:color="000001"/>
-              <w:right w:val="single" w:sz="8" w:space="0" w:color="000001"/>
-              <w:insideH w:val="single" w:sz="8" w:space="0" w:color="000001"/>
-              <w:insideV w:val="single" w:sz="8" w:space="0" w:color="000001"/>
-            </w:tcBorders>
-            <w:shd w:fill="auto" w:val="clear"/>
-            <w:tcMar>
-              <w:left w:w="80" w:type="dxa"/>
+            <w:tcW w:w="1172" w:type="dxa"/>
+            <w:tcBorders>
+              <w:top w:val="single" w:sz="8" w:space="0" w:color="000001"/>
+              <w:left w:val="single" w:sz="8" w:space="0" w:color="000001"/>
+              <w:bottom w:val="single" w:sz="8" w:space="0" w:color="000001"/>
+              <w:right w:val="single" w:sz="8" w:space="0" w:color="000001"/>
+              <w:insideH w:val="single" w:sz="8" w:space="0" w:color="000001"/>
+              <w:insideV w:val="single" w:sz="8" w:space="0" w:color="000001"/>
+            </w:tcBorders>
+            <w:shd w:fill="auto" w:val="clear"/>
+            <w:tcMar>
+              <w:left w:w="70" w:type="dxa"/>
             </w:tcMar>
           </w:tcPr>
           <w:p>
@@ -7886,45 +7856,37 @@
             </w:tcBorders>
             <w:shd w:fill="auto" w:val="clear"/>
             <w:tcMar>
-              <w:left w:w="80" w:type="dxa"/>
-            </w:tcMar>
-          </w:tcPr>
-          <w:p>
-            <w:pPr>
-              <w:pStyle w:val="Normal"/>
-              <w:widowControl w:val="false"/>
-              <w:shd w:val="clear" w:fill="FFFFFF"/>
-              <w:spacing w:lineRule="auto" w:line="240" w:before="0" w:after="0"/>
-              <w:rPr/>
-            </w:pPr>
-            <w:r>
-              <w:rPr/>
-              <w:t xml:space="preserve">LDW Safety </w:t>
-            </w:r>
-            <w:r>
-              <w:rPr/>
-              <w:t>Functionality</w:t>
-            </w:r>
-            <w:r>
-              <w:rPr/>
-              <w:t xml:space="preserve"> </w:t>
-            </w:r>
-          </w:p>
-        </w:tc>
-        <w:tc>
-          <w:tcPr>
-            <w:tcW w:w="1049" w:type="dxa"/>
-            <w:tcBorders>
-              <w:top w:val="single" w:sz="8" w:space="0" w:color="000001"/>
-              <w:left w:val="single" w:sz="8" w:space="0" w:color="000001"/>
-              <w:bottom w:val="single" w:sz="8" w:space="0" w:color="000001"/>
-              <w:right w:val="single" w:sz="8" w:space="0" w:color="000001"/>
-              <w:insideH w:val="single" w:sz="8" w:space="0" w:color="000001"/>
-              <w:insideV w:val="single" w:sz="8" w:space="0" w:color="000001"/>
-            </w:tcBorders>
-            <w:shd w:fill="auto" w:val="clear"/>
-            <w:tcMar>
-              <w:left w:w="80" w:type="dxa"/>
+              <w:left w:w="70" w:type="dxa"/>
+            </w:tcMar>
+          </w:tcPr>
+          <w:p>
+            <w:pPr>
+              <w:pStyle w:val="Normal"/>
+              <w:widowControl w:val="false"/>
+              <w:shd w:val="clear" w:fill="FFFFFF"/>
+              <w:spacing w:lineRule="auto" w:line="240" w:before="0" w:after="0"/>
+              <w:rPr/>
+            </w:pPr>
+            <w:r>
+              <w:rPr/>
+              <w:t xml:space="preserve">LDW Safety Functionality </w:t>
+            </w:r>
+          </w:p>
+        </w:tc>
+        <w:tc>
+          <w:tcPr>
+            <w:tcW w:w="1048" w:type="dxa"/>
+            <w:tcBorders>
+              <w:top w:val="single" w:sz="8" w:space="0" w:color="000001"/>
+              <w:left w:val="single" w:sz="8" w:space="0" w:color="000001"/>
+              <w:bottom w:val="single" w:sz="8" w:space="0" w:color="000001"/>
+              <w:right w:val="single" w:sz="8" w:space="0" w:color="000001"/>
+              <w:insideH w:val="single" w:sz="8" w:space="0" w:color="000001"/>
+              <w:insideV w:val="single" w:sz="8" w:space="0" w:color="000001"/>
+            </w:tcBorders>
+            <w:shd w:fill="auto" w:val="clear"/>
+            <w:tcMar>
+              <w:left w:w="70" w:type="dxa"/>
             </w:tcMar>
           </w:tcPr>
           <w:p>
@@ -8201,7 +8163,7 @@
         <w:tblStyle w:val="Table8"/>
         <w:tblW w:w="9555" w:type="dxa"/>
         <w:jc w:val="left"/>
-        <w:tblInd w:w="-27" w:type="dxa"/>
+        <w:tblInd w:w="-37" w:type="dxa"/>
         <w:tblBorders>
           <w:top w:val="single" w:sz="8" w:space="0" w:color="000001"/>
           <w:left w:val="single" w:sz="8" w:space="0" w:color="000001"/>
@@ -8212,15 +8174,15 @@
         </w:tblBorders>
         <w:tblCellMar>
           <w:top w:w="100" w:type="dxa"/>
-          <w:left w:w="80" w:type="dxa"/>
+          <w:left w:w="70" w:type="dxa"/>
           <w:bottom w:w="100" w:type="dxa"/>
           <w:right w:w="100" w:type="dxa"/>
         </w:tblCellMar>
         <w:tblLook w:val="0600"/>
       </w:tblPr>
       <w:tblGrid>
-        <w:gridCol w:w="1528"/>
-        <w:gridCol w:w="3511"/>
+        <w:gridCol w:w="1527"/>
+        <w:gridCol w:w="3512"/>
         <w:gridCol w:w="1350"/>
         <w:gridCol w:w="1245"/>
         <w:gridCol w:w="1921"/>
@@ -8229,7 +8191,7 @@
         <w:trPr/>
         <w:tc>
           <w:tcPr>
-            <w:tcW w:w="1528" w:type="dxa"/>
+            <w:tcW w:w="1527" w:type="dxa"/>
             <w:tcBorders>
               <w:top w:val="single" w:sz="8" w:space="0" w:color="000001"/>
               <w:left w:val="single" w:sz="8" w:space="0" w:color="000001"/>
@@ -8240,7 +8202,7 @@
             </w:tcBorders>
             <w:shd w:fill="CCCCCC"/>
             <w:tcMar>
-              <w:left w:w="80" w:type="dxa"/>
+              <w:left w:w="70" w:type="dxa"/>
             </w:tcMar>
           </w:tcPr>
           <w:p>
@@ -8264,7 +8226,7 @@
         </w:tc>
         <w:tc>
           <w:tcPr>
-            <w:tcW w:w="3511" w:type="dxa"/>
+            <w:tcW w:w="3512" w:type="dxa"/>
             <w:tcBorders>
               <w:top w:val="single" w:sz="8" w:space="0" w:color="000001"/>
               <w:left w:val="single" w:sz="8" w:space="0" w:color="000001"/>
@@ -8275,7 +8237,7 @@
             </w:tcBorders>
             <w:shd w:fill="CCCCCC"/>
             <w:tcMar>
-              <w:left w:w="80" w:type="dxa"/>
+              <w:left w:w="70" w:type="dxa"/>
             </w:tcMar>
           </w:tcPr>
           <w:p>
@@ -8310,7 +8272,7 @@
             </w:tcBorders>
             <w:shd w:fill="CCCCCC"/>
             <w:tcMar>
-              <w:left w:w="80" w:type="dxa"/>
+              <w:left w:w="70" w:type="dxa"/>
             </w:tcMar>
           </w:tcPr>
           <w:p>
@@ -8345,7 +8307,7 @@
             </w:tcBorders>
             <w:shd w:fill="CCCCCC"/>
             <w:tcMar>
-              <w:left w:w="80" w:type="dxa"/>
+              <w:left w:w="70" w:type="dxa"/>
             </w:tcMar>
           </w:tcPr>
           <w:p>
@@ -8380,7 +8342,7 @@
             </w:tcBorders>
             <w:shd w:fill="CCCCCC"/>
             <w:tcMar>
-              <w:left w:w="80" w:type="dxa"/>
+              <w:left w:w="70" w:type="dxa"/>
             </w:tcMar>
           </w:tcPr>
           <w:p>
@@ -8407,18 +8369,18 @@
         <w:trPr/>
         <w:tc>
           <w:tcPr>
-            <w:tcW w:w="1528" w:type="dxa"/>
-            <w:tcBorders>
-              <w:top w:val="single" w:sz="8" w:space="0" w:color="000001"/>
-              <w:left w:val="single" w:sz="8" w:space="0" w:color="000001"/>
-              <w:bottom w:val="single" w:sz="8" w:space="0" w:color="000001"/>
-              <w:right w:val="single" w:sz="8" w:space="0" w:color="000001"/>
-              <w:insideH w:val="single" w:sz="8" w:space="0" w:color="000001"/>
-              <w:insideV w:val="single" w:sz="8" w:space="0" w:color="000001"/>
-            </w:tcBorders>
-            <w:shd w:fill="auto" w:val="clear"/>
-            <w:tcMar>
-              <w:left w:w="80" w:type="dxa"/>
+            <w:tcW w:w="1527" w:type="dxa"/>
+            <w:tcBorders>
+              <w:top w:val="single" w:sz="8" w:space="0" w:color="000001"/>
+              <w:left w:val="single" w:sz="8" w:space="0" w:color="000001"/>
+              <w:bottom w:val="single" w:sz="8" w:space="0" w:color="000001"/>
+              <w:right w:val="single" w:sz="8" w:space="0" w:color="000001"/>
+              <w:insideH w:val="single" w:sz="8" w:space="0" w:color="000001"/>
+              <w:insideV w:val="single" w:sz="8" w:space="0" w:color="000001"/>
+            </w:tcBorders>
+            <w:shd w:fill="auto" w:val="clear"/>
+            <w:tcMar>
+              <w:left w:w="70" w:type="dxa"/>
             </w:tcMar>
           </w:tcPr>
           <w:p>
@@ -8476,18 +8438,18 @@
         </w:tc>
         <w:tc>
           <w:tcPr>
-            <w:tcW w:w="3511" w:type="dxa"/>
-            <w:tcBorders>
-              <w:top w:val="single" w:sz="8" w:space="0" w:color="000001"/>
-              <w:left w:val="single" w:sz="8" w:space="0" w:color="000001"/>
-              <w:bottom w:val="single" w:sz="8" w:space="0" w:color="000001"/>
-              <w:right w:val="single" w:sz="8" w:space="0" w:color="000001"/>
-              <w:insideH w:val="single" w:sz="8" w:space="0" w:color="000001"/>
-              <w:insideV w:val="single" w:sz="8" w:space="0" w:color="000001"/>
-            </w:tcBorders>
-            <w:shd w:fill="auto" w:val="clear"/>
-            <w:tcMar>
-              <w:left w:w="80" w:type="dxa"/>
+            <w:tcW w:w="3512" w:type="dxa"/>
+            <w:tcBorders>
+              <w:top w:val="single" w:sz="8" w:space="0" w:color="000001"/>
+              <w:left w:val="single" w:sz="8" w:space="0" w:color="000001"/>
+              <w:bottom w:val="single" w:sz="8" w:space="0" w:color="000001"/>
+              <w:right w:val="single" w:sz="8" w:space="0" w:color="000001"/>
+              <w:insideH w:val="single" w:sz="8" w:space="0" w:color="000001"/>
+              <w:insideV w:val="single" w:sz="8" w:space="0" w:color="000001"/>
+            </w:tcBorders>
+            <w:shd w:fill="auto" w:val="clear"/>
+            <w:tcMar>
+              <w:left w:w="70" w:type="dxa"/>
             </w:tcMar>
           </w:tcPr>
           <w:p>
@@ -8517,7 +8479,7 @@
             </w:tcBorders>
             <w:shd w:fill="auto" w:val="clear"/>
             <w:tcMar>
-              <w:left w:w="80" w:type="dxa"/>
+              <w:left w:w="70" w:type="dxa"/>
             </w:tcMar>
             <w:vAlign w:val="center"/>
           </w:tcPr>
@@ -8549,7 +8511,7 @@
             </w:tcBorders>
             <w:shd w:fill="auto" w:val="clear"/>
             <w:tcMar>
-              <w:left w:w="80" w:type="dxa"/>
+              <w:left w:w="70" w:type="dxa"/>
             </w:tcMar>
             <w:vAlign w:val="center"/>
           </w:tcPr>
@@ -8580,7 +8542,7 @@
             </w:tcBorders>
             <w:shd w:fill="auto" w:val="clear"/>
             <w:tcMar>
-              <w:left w:w="80" w:type="dxa"/>
+              <w:left w:w="70" w:type="dxa"/>
             </w:tcMar>
             <w:vAlign w:val="center"/>
           </w:tcPr>
@@ -8628,7 +8590,7 @@
         <w:tblStyle w:val="Table9"/>
         <w:tblW w:w="9530" w:type="dxa"/>
         <w:jc w:val="left"/>
-        <w:tblInd w:w="-27" w:type="dxa"/>
+        <w:tblInd w:w="-37" w:type="dxa"/>
         <w:tblBorders>
           <w:top w:val="single" w:sz="8" w:space="0" w:color="000001"/>
           <w:left w:val="single" w:sz="8" w:space="0" w:color="000001"/>
@@ -8639,7 +8601,7 @@
         </w:tblBorders>
         <w:tblCellMar>
           <w:top w:w="100" w:type="dxa"/>
-          <w:left w:w="80" w:type="dxa"/>
+          <w:left w:w="70" w:type="dxa"/>
           <w:bottom w:w="100" w:type="dxa"/>
           <w:right w:w="100" w:type="dxa"/>
         </w:tblCellMar>
@@ -8668,7 +8630,7 @@
             </w:tcBorders>
             <w:shd w:fill="CCCCCC"/>
             <w:tcMar>
-              <w:left w:w="80" w:type="dxa"/>
+              <w:left w:w="70" w:type="dxa"/>
             </w:tcMar>
           </w:tcPr>
           <w:p>
@@ -8703,7 +8665,7 @@
             </w:tcBorders>
             <w:shd w:fill="CCCCCC"/>
             <w:tcMar>
-              <w:left w:w="80" w:type="dxa"/>
+              <w:left w:w="70" w:type="dxa"/>
             </w:tcMar>
           </w:tcPr>
           <w:p>
@@ -8738,7 +8700,7 @@
             </w:tcBorders>
             <w:shd w:fill="CCCCCC"/>
             <w:tcMar>
-              <w:left w:w="80" w:type="dxa"/>
+              <w:left w:w="70" w:type="dxa"/>
             </w:tcMar>
           </w:tcPr>
           <w:p>
@@ -8773,7 +8735,7 @@
             </w:tcBorders>
             <w:shd w:fill="CCCCCC"/>
             <w:tcMar>
-              <w:left w:w="80" w:type="dxa"/>
+              <w:left w:w="70" w:type="dxa"/>
             </w:tcMar>
           </w:tcPr>
           <w:p>
@@ -8808,7 +8770,7 @@
             </w:tcBorders>
             <w:shd w:fill="CCCCCC"/>
             <w:tcMar>
-              <w:left w:w="80" w:type="dxa"/>
+              <w:left w:w="70" w:type="dxa"/>
             </w:tcMar>
           </w:tcPr>
           <w:p>
@@ -8843,7 +8805,7 @@
             </w:tcBorders>
             <w:shd w:fill="CCCCCC"/>
             <w:tcMar>
-              <w:left w:w="80" w:type="dxa"/>
+              <w:left w:w="70" w:type="dxa"/>
             </w:tcMar>
           </w:tcPr>
           <w:p>
@@ -8881,7 +8843,7 @@
             </w:tcBorders>
             <w:shd w:fill="auto" w:val="clear"/>
             <w:tcMar>
-              <w:left w:w="80" w:type="dxa"/>
+              <w:left w:w="70" w:type="dxa"/>
             </w:tcMar>
           </w:tcPr>
           <w:p>
@@ -8950,7 +8912,7 @@
             </w:tcBorders>
             <w:shd w:fill="auto" w:val="clear"/>
             <w:tcMar>
-              <w:left w:w="80" w:type="dxa"/>
+              <w:left w:w="70" w:type="dxa"/>
             </w:tcMar>
           </w:tcPr>
           <w:p>
@@ -8963,27 +8925,7 @@
             </w:pPr>
             <w:r>
               <w:rPr/>
-              <w:t xml:space="preserve">The </w:t>
-            </w:r>
-            <w:r>
-              <w:rPr/>
-              <w:t>LKA</w:t>
-            </w:r>
-            <w:r>
-              <w:rPr/>
-              <w:t xml:space="preserve"> </w:t>
-            </w:r>
-            <w:r>
-              <w:rPr/>
-              <w:t>s</w:t>
-            </w:r>
-            <w:r>
-              <w:rPr/>
-              <w:t xml:space="preserve">afety compontent shall ensure that the </w:t>
-            </w:r>
-            <w:r>
-              <w:rPr/>
-              <w:t>LKA_Torque_Request sent to the Final EPS Torque component has non-zero value for only Max_Duration.</w:t>
+              <w:t>The LKA safety compontent shall ensure that the LKA_Torque_Request sent to the Final EPS Torque component has non-zero value for only Max_Duration.</w:t>
             </w:r>
           </w:p>
         </w:tc>
@@ -9000,7 +8942,7 @@
             </w:tcBorders>
             <w:shd w:fill="auto" w:val="clear"/>
             <w:tcMar>
-              <w:left w:w="80" w:type="dxa"/>
+              <w:left w:w="70" w:type="dxa"/>
             </w:tcMar>
           </w:tcPr>
           <w:p>
@@ -9030,7 +8972,7 @@
             </w:tcBorders>
             <w:shd w:fill="auto" w:val="clear"/>
             <w:tcMar>
-              <w:left w:w="80" w:type="dxa"/>
+              <w:left w:w="70" w:type="dxa"/>
             </w:tcMar>
           </w:tcPr>
           <w:p>
@@ -9060,32 +9002,20 @@
             </w:tcBorders>
             <w:shd w:fill="auto" w:val="clear"/>
             <w:tcMar>
-              <w:left w:w="80" w:type="dxa"/>
-            </w:tcMar>
-          </w:tcPr>
-          <w:p>
-            <w:pPr>
-              <w:pStyle w:val="Normal"/>
-              <w:widowControl w:val="false"/>
-              <w:shd w:val="clear" w:fill="FFFFFF"/>
-              <w:spacing w:lineRule="auto" w:line="240" w:before="0" w:after="0"/>
-              <w:rPr/>
-            </w:pPr>
-            <w:r>
-              <w:rPr/>
-              <w:t>L</w:t>
-            </w:r>
-            <w:r>
-              <w:rPr/>
-              <w:t xml:space="preserve">KA </w:t>
-            </w:r>
-            <w:r>
-              <w:rPr/>
-              <w:t xml:space="preserve">Safety </w:t>
-            </w:r>
-            <w:r>
-              <w:rPr/>
-              <w:t>Functionality</w:t>
+              <w:left w:w="70" w:type="dxa"/>
+            </w:tcMar>
+          </w:tcPr>
+          <w:p>
+            <w:pPr>
+              <w:pStyle w:val="Normal"/>
+              <w:widowControl w:val="false"/>
+              <w:shd w:val="clear" w:fill="FFFFFF"/>
+              <w:spacing w:lineRule="auto" w:line="240" w:before="0" w:after="0"/>
+              <w:rPr/>
+            </w:pPr>
+            <w:r>
+              <w:rPr/>
+              <w:t>LKA Safety Functionality</w:t>
             </w:r>
           </w:p>
         </w:tc>
@@ -9102,7 +9032,7 @@
             </w:tcBorders>
             <w:shd w:fill="auto" w:val="clear"/>
             <w:tcMar>
-              <w:left w:w="80" w:type="dxa"/>
+              <w:left w:w="70" w:type="dxa"/>
             </w:tcMar>
           </w:tcPr>
           <w:p>
@@ -9139,7 +9069,7 @@
             </w:tcBorders>
             <w:shd w:fill="auto" w:val="clear"/>
             <w:tcMar>
-              <w:left w:w="80" w:type="dxa"/>
+              <w:left w:w="70" w:type="dxa"/>
             </w:tcMar>
           </w:tcPr>
           <w:p>
@@ -9208,7 +9138,7 @@
             </w:tcBorders>
             <w:shd w:fill="auto" w:val="clear"/>
             <w:tcMar>
-              <w:left w:w="80" w:type="dxa"/>
+              <w:left w:w="70" w:type="dxa"/>
             </w:tcMar>
           </w:tcPr>
           <w:p>
@@ -9221,15 +9151,7 @@
             </w:pPr>
             <w:r>
               <w:rPr/>
-              <w:t>The validity and integrity of the data transmission for L</w:t>
-            </w:r>
-            <w:r>
-              <w:rPr/>
-              <w:t>KA</w:t>
-            </w:r>
-            <w:r>
-              <w:rPr/>
-              <w:t>_Torque_Request signal shall be ensured.</w:t>
+              <w:t>The validity and integrity of the data transmission for LKA_Torque_Request signal shall be ensured.</w:t>
             </w:r>
           </w:p>
         </w:tc>
@@ -9246,7 +9168,7 @@
             </w:tcBorders>
             <w:shd w:fill="auto" w:val="clear"/>
             <w:tcMar>
-              <w:left w:w="80" w:type="dxa"/>
+              <w:left w:w="70" w:type="dxa"/>
             </w:tcMar>
           </w:tcPr>
           <w:p>
@@ -9276,7 +9198,7 @@
             </w:tcBorders>
             <w:shd w:fill="auto" w:val="clear"/>
             <w:tcMar>
-              <w:left w:w="80" w:type="dxa"/>
+              <w:left w:w="70" w:type="dxa"/>
             </w:tcMar>
           </w:tcPr>
           <w:p>
@@ -9306,32 +9228,20 @@
             </w:tcBorders>
             <w:shd w:fill="auto" w:val="clear"/>
             <w:tcMar>
-              <w:left w:w="80" w:type="dxa"/>
-            </w:tcMar>
-          </w:tcPr>
-          <w:p>
-            <w:pPr>
-              <w:pStyle w:val="Normal"/>
-              <w:widowControl w:val="false"/>
-              <w:shd w:val="clear" w:fill="FFFFFF"/>
-              <w:spacing w:lineRule="auto" w:line="240" w:before="0" w:after="0"/>
-              <w:rPr/>
-            </w:pPr>
-            <w:r>
-              <w:rPr/>
-              <w:t>L</w:t>
-            </w:r>
-            <w:r>
-              <w:rPr/>
-              <w:t xml:space="preserve">KA </w:t>
-            </w:r>
-            <w:r>
-              <w:rPr/>
-              <w:t xml:space="preserve">Safety </w:t>
-            </w:r>
-            <w:r>
-              <w:rPr/>
-              <w:t>Functionality</w:t>
+              <w:left w:w="70" w:type="dxa"/>
+            </w:tcMar>
+          </w:tcPr>
+          <w:p>
+            <w:pPr>
+              <w:pStyle w:val="Normal"/>
+              <w:widowControl w:val="false"/>
+              <w:shd w:val="clear" w:fill="FFFFFF"/>
+              <w:spacing w:lineRule="auto" w:line="240" w:before="0" w:after="0"/>
+              <w:rPr/>
+            </w:pPr>
+            <w:r>
+              <w:rPr/>
+              <w:t>LKA Safety Functionality</w:t>
             </w:r>
           </w:p>
         </w:tc>
@@ -9348,7 +9258,7 @@
             </w:tcBorders>
             <w:shd w:fill="auto" w:val="clear"/>
             <w:tcMar>
-              <w:left w:w="80" w:type="dxa"/>
+              <w:left w:w="70" w:type="dxa"/>
             </w:tcMar>
           </w:tcPr>
           <w:p>
@@ -9385,7 +9295,7 @@
             </w:tcBorders>
             <w:shd w:fill="auto" w:val="clear"/>
             <w:tcMar>
-              <w:left w:w="80" w:type="dxa"/>
+              <w:left w:w="70" w:type="dxa"/>
             </w:tcMar>
           </w:tcPr>
           <w:p>
@@ -9454,7 +9364,7 @@
             </w:tcBorders>
             <w:shd w:fill="auto" w:val="clear"/>
             <w:tcMar>
-              <w:left w:w="80" w:type="dxa"/>
+              <w:left w:w="70" w:type="dxa"/>
             </w:tcMar>
           </w:tcPr>
           <w:p>
@@ -9467,31 +9377,7 @@
             </w:pPr>
             <w:r>
               <w:rPr/>
-              <w:t xml:space="preserve">As soon as a failure is detected by the </w:t>
-            </w:r>
-            <w:r>
-              <w:rPr/>
-              <w:t>LKA</w:t>
-            </w:r>
-            <w:r>
-              <w:rPr/>
-              <w:t xml:space="preserve"> function, it shall deactiveate the </w:t>
-            </w:r>
-            <w:r>
-              <w:rPr/>
-              <w:t xml:space="preserve">LKA </w:t>
-            </w:r>
-            <w:r>
-              <w:rPr/>
-              <w:t>feature and the L</w:t>
-            </w:r>
-            <w:r>
-              <w:rPr/>
-              <w:t>KA</w:t>
-            </w:r>
-            <w:r>
-              <w:rPr/>
-              <w:t>_Torque_Request shall be set to zero.</w:t>
+              <w:t>As soon as a failure is detected by the LKA function, it shall deactiveate the LKA feature and the LKA_Torque_Request shall be set to zero.</w:t>
             </w:r>
           </w:p>
         </w:tc>
@@ -9508,7 +9394,7 @@
             </w:tcBorders>
             <w:shd w:fill="auto" w:val="clear"/>
             <w:tcMar>
-              <w:left w:w="80" w:type="dxa"/>
+              <w:left w:w="70" w:type="dxa"/>
             </w:tcMar>
           </w:tcPr>
           <w:p>
@@ -9538,7 +9424,7 @@
             </w:tcBorders>
             <w:shd w:fill="auto" w:val="clear"/>
             <w:tcMar>
-              <w:left w:w="80" w:type="dxa"/>
+              <w:left w:w="70" w:type="dxa"/>
             </w:tcMar>
           </w:tcPr>
           <w:p>
@@ -9568,32 +9454,20 @@
             </w:tcBorders>
             <w:shd w:fill="auto" w:val="clear"/>
             <w:tcMar>
-              <w:left w:w="80" w:type="dxa"/>
-            </w:tcMar>
-          </w:tcPr>
-          <w:p>
-            <w:pPr>
-              <w:pStyle w:val="Normal"/>
-              <w:widowControl w:val="false"/>
-              <w:shd w:val="clear" w:fill="FFFFFF"/>
-              <w:spacing w:lineRule="auto" w:line="240" w:before="0" w:after="0"/>
-              <w:rPr/>
-            </w:pPr>
-            <w:r>
-              <w:rPr/>
-              <w:t>L</w:t>
-            </w:r>
-            <w:r>
-              <w:rPr/>
-              <w:t xml:space="preserve">KA </w:t>
-            </w:r>
-            <w:r>
-              <w:rPr/>
-              <w:t xml:space="preserve">Safety </w:t>
-            </w:r>
-            <w:r>
-              <w:rPr/>
-              <w:t>Functionality</w:t>
+              <w:left w:w="70" w:type="dxa"/>
+            </w:tcMar>
+          </w:tcPr>
+          <w:p>
+            <w:pPr>
+              <w:pStyle w:val="Normal"/>
+              <w:widowControl w:val="false"/>
+              <w:shd w:val="clear" w:fill="FFFFFF"/>
+              <w:spacing w:lineRule="auto" w:line="240" w:before="0" w:after="0"/>
+              <w:rPr/>
+            </w:pPr>
+            <w:r>
+              <w:rPr/>
+              <w:t>LKA Safety Functionality</w:t>
             </w:r>
           </w:p>
         </w:tc>
@@ -9610,7 +9484,7 @@
             </w:tcBorders>
             <w:shd w:fill="auto" w:val="clear"/>
             <w:tcMar>
-              <w:left w:w="80" w:type="dxa"/>
+              <w:left w:w="70" w:type="dxa"/>
             </w:tcMar>
           </w:tcPr>
           <w:p>
@@ -9647,7 +9521,7 @@
             </w:tcBorders>
             <w:shd w:fill="auto" w:val="clear"/>
             <w:tcMar>
-              <w:left w:w="80" w:type="dxa"/>
+              <w:left w:w="70" w:type="dxa"/>
             </w:tcMar>
           </w:tcPr>
           <w:p>
@@ -9716,7 +9590,7 @@
             </w:tcBorders>
             <w:shd w:fill="auto" w:val="clear"/>
             <w:tcMar>
-              <w:left w:w="80" w:type="dxa"/>
+              <w:left w:w="70" w:type="dxa"/>
             </w:tcMar>
           </w:tcPr>
           <w:p>
@@ -9729,31 +9603,7 @@
             </w:pPr>
             <w:r>
               <w:rPr/>
-              <w:t>As soon as the L</w:t>
-            </w:r>
-            <w:r>
-              <w:rPr/>
-              <w:t>KA</w:t>
-            </w:r>
-            <w:r>
-              <w:rPr/>
-              <w:t xml:space="preserve"> function deactivates the L</w:t>
-            </w:r>
-            <w:r>
-              <w:rPr/>
-              <w:t>KA</w:t>
-            </w:r>
-            <w:r>
-              <w:rPr/>
-              <w:t xml:space="preserve"> feature the L</w:t>
-            </w:r>
-            <w:r>
-              <w:rPr/>
-              <w:t>KA</w:t>
-            </w:r>
-            <w:r>
-              <w:rPr/>
-              <w:t xml:space="preserve"> Safety software block shall send a signal to the Car Display ECU to turn on a warning light.</w:t>
+              <w:t>As soon as the LKA function deactivates the LKA feature the LKA Safety software block shall send a signal to the Car Display ECU to turn on a warning light.</w:t>
             </w:r>
           </w:p>
         </w:tc>
@@ -9770,7 +9620,7 @@
             </w:tcBorders>
             <w:shd w:fill="auto" w:val="clear"/>
             <w:tcMar>
-              <w:left w:w="80" w:type="dxa"/>
+              <w:left w:w="70" w:type="dxa"/>
             </w:tcMar>
           </w:tcPr>
           <w:p>
@@ -9800,7 +9650,7 @@
             </w:tcBorders>
             <w:shd w:fill="auto" w:val="clear"/>
             <w:tcMar>
-              <w:left w:w="80" w:type="dxa"/>
+              <w:left w:w="70" w:type="dxa"/>
             </w:tcMar>
           </w:tcPr>
           <w:p>
@@ -9830,38 +9680,20 @@
             </w:tcBorders>
             <w:shd w:fill="auto" w:val="clear"/>
             <w:tcMar>
-              <w:left w:w="80" w:type="dxa"/>
-            </w:tcMar>
-          </w:tcPr>
-          <w:p>
-            <w:pPr>
-              <w:pStyle w:val="Normal"/>
-              <w:widowControl w:val="false"/>
-              <w:shd w:val="clear" w:fill="FFFFFF"/>
-              <w:spacing w:lineRule="auto" w:line="240" w:before="0" w:after="0"/>
-              <w:rPr/>
-            </w:pPr>
-            <w:r>
-              <w:rPr/>
-              <w:t>L</w:t>
-            </w:r>
-            <w:r>
-              <w:rPr/>
-              <w:t xml:space="preserve">KA </w:t>
-            </w:r>
-            <w:r>
-              <w:rPr/>
-              <w:t xml:space="preserve">Safety </w:t>
-            </w:r>
-            <w:r>
-              <w:rPr/>
-              <w:t>Functionality</w:t>
-            </w:r>
-            <w:r>
-              <w:rPr/>
-              <w:br/>
-              <w:br/>
-              <w:t>Lane Assistance malfunction warning</w:t>
+              <w:left w:w="70" w:type="dxa"/>
+            </w:tcMar>
+          </w:tcPr>
+          <w:p>
+            <w:pPr>
+              <w:pStyle w:val="Normal"/>
+              <w:widowControl w:val="false"/>
+              <w:shd w:val="clear" w:fill="FFFFFF"/>
+              <w:spacing w:lineRule="auto" w:line="240" w:before="0" w:after="0"/>
+              <w:rPr/>
+            </w:pPr>
+            <w:r>
+              <w:rPr/>
+              <w:t>LKA Safety Functionality</w:t>
             </w:r>
           </w:p>
         </w:tc>
@@ -9878,7 +9710,7 @@
             </w:tcBorders>
             <w:shd w:fill="auto" w:val="clear"/>
             <w:tcMar>
-              <w:left w:w="80" w:type="dxa"/>
+              <w:left w:w="70" w:type="dxa"/>
             </w:tcMar>
           </w:tcPr>
           <w:p>
@@ -9915,7 +9747,7 @@
             </w:tcBorders>
             <w:shd w:fill="auto" w:val="clear"/>
             <w:tcMar>
-              <w:left w:w="80" w:type="dxa"/>
+              <w:left w:w="70" w:type="dxa"/>
             </w:tcMar>
           </w:tcPr>
           <w:p>
@@ -9984,7 +9816,7 @@
             </w:tcBorders>
             <w:shd w:fill="auto" w:val="clear"/>
             <w:tcMar>
-              <w:left w:w="80" w:type="dxa"/>
+              <w:left w:w="70" w:type="dxa"/>
             </w:tcMar>
           </w:tcPr>
           <w:p>
@@ -10014,7 +9846,7 @@
             </w:tcBorders>
             <w:shd w:fill="auto" w:val="clear"/>
             <w:tcMar>
-              <w:left w:w="80" w:type="dxa"/>
+              <w:left w:w="70" w:type="dxa"/>
             </w:tcMar>
           </w:tcPr>
           <w:p>
@@ -10044,7 +9876,7 @@
             </w:tcBorders>
             <w:shd w:fill="auto" w:val="clear"/>
             <w:tcMar>
-              <w:left w:w="80" w:type="dxa"/>
+              <w:left w:w="70" w:type="dxa"/>
             </w:tcMar>
           </w:tcPr>
           <w:p>
@@ -10074,32 +9906,20 @@
             </w:tcBorders>
             <w:shd w:fill="auto" w:val="clear"/>
             <w:tcMar>
-              <w:left w:w="80" w:type="dxa"/>
-            </w:tcMar>
-          </w:tcPr>
-          <w:p>
-            <w:pPr>
-              <w:pStyle w:val="Normal"/>
-              <w:widowControl w:val="false"/>
-              <w:shd w:val="clear" w:fill="FFFFFF"/>
-              <w:spacing w:lineRule="auto" w:line="240" w:before="0" w:after="0"/>
-              <w:rPr/>
-            </w:pPr>
-            <w:r>
-              <w:rPr/>
-              <w:t>L</w:t>
-            </w:r>
-            <w:r>
-              <w:rPr/>
-              <w:t xml:space="preserve">KA </w:t>
-            </w:r>
-            <w:r>
-              <w:rPr/>
-              <w:t xml:space="preserve">Safety </w:t>
-            </w:r>
-            <w:r>
-              <w:rPr/>
-              <w:t>Functionality</w:t>
+              <w:left w:w="70" w:type="dxa"/>
+            </w:tcMar>
+          </w:tcPr>
+          <w:p>
+            <w:pPr>
+              <w:pStyle w:val="Normal"/>
+              <w:widowControl w:val="false"/>
+              <w:shd w:val="clear" w:fill="FFFFFF"/>
+              <w:spacing w:lineRule="auto" w:line="240" w:before="0" w:after="0"/>
+              <w:rPr/>
+            </w:pPr>
+            <w:r>
+              <w:rPr/>
+              <w:t>LKA Safety Functionality</w:t>
             </w:r>
           </w:p>
         </w:tc>
@@ -10116,7 +9936,7 @@
             </w:tcBorders>
             <w:shd w:fill="auto" w:val="clear"/>
             <w:tcMar>
-              <w:left w:w="80" w:type="dxa"/>
+              <w:left w:w="70" w:type="dxa"/>
             </w:tcMar>
           </w:tcPr>
           <w:p>
@@ -10221,6 +10041,7 @@
     <w:p>
       <w:pPr>
         <w:pStyle w:val="Heading2"/>
+        <w:shd w:fill="FFFFFF" w:val="clear"/>
         <w:spacing w:before="0" w:after="0"/>
         <w:rPr/>
       </w:pPr>
@@ -10285,7 +10106,7 @@
           <w:color w:val="B7B7B7"/>
         </w:rPr>
         <w:drawing>
-          <wp:anchor behindDoc="0" distT="0" distB="0" distL="0" distR="0" simplePos="0" locked="0" layoutInCell="1" allowOverlap="1" relativeHeight="6">
+          <wp:anchor behindDoc="0" distT="0" distB="0" distL="0" distR="0" simplePos="0" locked="0" layoutInCell="1" allowOverlap="1" relativeHeight="5">
             <wp:simplePos x="0" y="0"/>
             <wp:positionH relativeFrom="column">
               <wp:align>center</wp:align>
@@ -10352,6 +10173,7 @@
     <w:p>
       <w:pPr>
         <w:pStyle w:val="Heading2"/>
+        <w:shd w:fill="FFFFFF" w:val="clear"/>
         <w:spacing w:before="0" w:after="0"/>
         <w:rPr/>
       </w:pPr>
@@ -10389,7 +10211,10 @@
         </w:rPr>
       </w:pPr>
       <w:r>
-        <w:rPr/>
+        <w:rPr>
+          <w:b/>
+          <w:color w:val="B7B7B7"/>
+        </w:rPr>
       </w:r>
     </w:p>
     <w:p>
@@ -10427,6 +10252,7 @@
     <w:p>
       <w:pPr>
         <w:pStyle w:val="Heading2"/>
+        <w:shd w:fill="FFFFFF" w:val="clear"/>
         <w:spacing w:before="0" w:after="0"/>
         <w:rPr/>
       </w:pPr>
@@ -10538,7 +10364,10 @@
         </w:rPr>
       </w:pPr>
       <w:r>
-        <w:rPr/>
+        <w:rPr>
+          <w:b/>
+          <w:color w:val="B7B7B7"/>
+        </w:rPr>
       </w:r>
     </w:p>
     <w:p>
@@ -10557,7 +10386,7 @@
         <w:tblStyle w:val="Table10"/>
         <w:tblW w:w="9360" w:type="dxa"/>
         <w:jc w:val="left"/>
-        <w:tblInd w:w="-46" w:type="dxa"/>
+        <w:tblInd w:w="-56" w:type="dxa"/>
         <w:tblBorders>
           <w:top w:val="single" w:sz="8" w:space="0" w:color="000001"/>
           <w:left w:val="single" w:sz="8" w:space="0" w:color="000001"/>
@@ -10568,7 +10397,7 @@
         </w:tblBorders>
         <w:tblCellMar>
           <w:top w:w="100" w:type="dxa"/>
-          <w:left w:w="60" w:type="dxa"/>
+          <w:left w:w="50" w:type="dxa"/>
           <w:bottom w:w="100" w:type="dxa"/>
           <w:right w:w="100" w:type="dxa"/>
         </w:tblCellMar>
@@ -10596,7 +10425,7 @@
             </w:tcBorders>
             <w:shd w:fill="CCCCCC"/>
             <w:tcMar>
-              <w:left w:w="60" w:type="dxa"/>
+              <w:left w:w="50" w:type="dxa"/>
             </w:tcMar>
           </w:tcPr>
           <w:p>
@@ -10632,7 +10461,7 @@
             </w:tcBorders>
             <w:shd w:fill="CCCCCC"/>
             <w:tcMar>
-              <w:left w:w="60" w:type="dxa"/>
+              <w:left w:w="50" w:type="dxa"/>
             </w:tcMar>
           </w:tcPr>
           <w:p>
@@ -10668,7 +10497,7 @@
             </w:tcBorders>
             <w:shd w:fill="CCCCCC"/>
             <w:tcMar>
-              <w:left w:w="60" w:type="dxa"/>
+              <w:left w:w="50" w:type="dxa"/>
             </w:tcMar>
           </w:tcPr>
           <w:p>
@@ -10704,7 +10533,7 @@
             </w:tcBorders>
             <w:shd w:fill="CCCCCC"/>
             <w:tcMar>
-              <w:left w:w="60" w:type="dxa"/>
+              <w:left w:w="50" w:type="dxa"/>
             </w:tcMar>
           </w:tcPr>
           <w:p>
@@ -10740,7 +10569,7 @@
             </w:tcBorders>
             <w:shd w:fill="CCCCCC"/>
             <w:tcMar>
-              <w:left w:w="60" w:type="dxa"/>
+              <w:left w:w="50" w:type="dxa"/>
             </w:tcMar>
           </w:tcPr>
           <w:p>
@@ -10779,7 +10608,7 @@
             </w:tcBorders>
             <w:shd w:fill="auto" w:val="clear"/>
             <w:tcMar>
-              <w:left w:w="60" w:type="dxa"/>
+              <w:left w:w="50" w:type="dxa"/>
             </w:tcMar>
           </w:tcPr>
           <w:p>
@@ -10813,7 +10642,7 @@
             </w:tcBorders>
             <w:shd w:fill="auto" w:val="clear"/>
             <w:tcMar>
-              <w:left w:w="60" w:type="dxa"/>
+              <w:left w:w="50" w:type="dxa"/>
             </w:tcMar>
           </w:tcPr>
           <w:p>
@@ -10847,7 +10676,7 @@
             </w:tcBorders>
             <w:shd w:fill="auto" w:val="clear"/>
             <w:tcMar>
-              <w:left w:w="60" w:type="dxa"/>
+              <w:left w:w="50" w:type="dxa"/>
             </w:tcMar>
           </w:tcPr>
           <w:p>
@@ -10896,7 +10725,7 @@
             </w:tcBorders>
             <w:shd w:fill="auto" w:val="clear"/>
             <w:tcMar>
-              <w:left w:w="60" w:type="dxa"/>
+              <w:left w:w="50" w:type="dxa"/>
             </w:tcMar>
           </w:tcPr>
           <w:p>
@@ -10930,7 +10759,7 @@
             </w:tcBorders>
             <w:shd w:fill="auto" w:val="clear"/>
             <w:tcMar>
-              <w:left w:w="60" w:type="dxa"/>
+              <w:left w:w="50" w:type="dxa"/>
             </w:tcMar>
           </w:tcPr>
           <w:p>
@@ -10967,7 +10796,7 @@
             </w:tcBorders>
             <w:shd w:fill="auto" w:val="clear"/>
             <w:tcMar>
-              <w:left w:w="60" w:type="dxa"/>
+              <w:left w:w="50" w:type="dxa"/>
             </w:tcMar>
           </w:tcPr>
           <w:p>
@@ -11001,7 +10830,7 @@
             </w:tcBorders>
             <w:shd w:fill="auto" w:val="clear"/>
             <w:tcMar>
-              <w:left w:w="60" w:type="dxa"/>
+              <w:left w:w="50" w:type="dxa"/>
             </w:tcMar>
           </w:tcPr>
           <w:p>
@@ -11031,7 +10860,7 @@
             </w:tcBorders>
             <w:shd w:fill="auto" w:val="clear"/>
             <w:tcMar>
-              <w:left w:w="60" w:type="dxa"/>
+              <w:left w:w="50" w:type="dxa"/>
             </w:tcMar>
           </w:tcPr>
           <w:p>
@@ -11065,7 +10894,7 @@
             </w:tcBorders>
             <w:shd w:fill="auto" w:val="clear"/>
             <w:tcMar>
-              <w:left w:w="60" w:type="dxa"/>
+              <w:left w:w="50" w:type="dxa"/>
             </w:tcMar>
           </w:tcPr>
           <w:p>
@@ -11099,7 +10928,7 @@
             </w:tcBorders>
             <w:shd w:fill="auto" w:val="clear"/>
             <w:tcMar>
-              <w:left w:w="60" w:type="dxa"/>
+              <w:left w:w="50" w:type="dxa"/>
             </w:tcMar>
           </w:tcPr>
           <w:p>
@@ -11123,11 +10952,7 @@
         <w:pStyle w:val="Normal"/>
         <w:shd w:val="clear" w:fill="FFFFFF"/>
         <w:spacing w:before="0" w:after="0"/>
-        <w:rPr>
-          <w:b/>
-          <w:b/>
-          <w:color w:val="B7B7B7"/>
-        </w:rPr>
+        <w:rPr/>
       </w:pPr>
       <w:r>
         <w:rPr/>
@@ -11194,14 +11019,18 @@
   </w:style>
   <w:style w:type="paragraph" w:styleId="Heading1">
     <w:name w:val="Heading 1"/>
+    <w:basedOn w:val="Heading"/>
     <w:next w:val="Normal"/>
     <w:qFormat/>
     <w:pPr>
       <w:keepNext/>
       <w:keepLines/>
       <w:widowControl w:val="false"/>
+      <w:shd w:fill="FFFFFF" w:val="clear"/>
+      <w:bidi w:val="0"/>
       <w:spacing w:lineRule="auto" w:line="240" w:before="400" w:after="120"/>
       <w:contextualSpacing/>
+      <w:jc w:val="left"/>
     </w:pPr>
     <w:rPr>
       <w:rFonts w:ascii="Arial" w:hAnsi="Arial" w:eastAsia="Arial" w:cs="Arial"/>
@@ -11213,14 +11042,18 @@
   </w:style>
   <w:style w:type="paragraph" w:styleId="Heading2">
     <w:name w:val="Heading 2"/>
+    <w:basedOn w:val="Heading"/>
     <w:next w:val="Normal"/>
     <w:qFormat/>
     <w:pPr>
       <w:keepNext/>
       <w:keepLines/>
       <w:widowControl w:val="false"/>
+      <w:shd w:fill="FFFFFF" w:val="clear"/>
+      <w:bidi w:val="0"/>
       <w:spacing w:lineRule="auto" w:line="240" w:before="360" w:after="120"/>
       <w:contextualSpacing/>
+      <w:jc w:val="left"/>
     </w:pPr>
     <w:rPr>
       <w:rFonts w:ascii="Arial" w:hAnsi="Arial" w:eastAsia="Arial" w:cs="Arial"/>
@@ -11233,14 +11066,18 @@
   </w:style>
   <w:style w:type="paragraph" w:styleId="Heading3">
     <w:name w:val="Heading 3"/>
+    <w:basedOn w:val="Heading"/>
     <w:next w:val="Normal"/>
     <w:qFormat/>
     <w:pPr>
       <w:keepNext/>
       <w:keepLines/>
       <w:widowControl w:val="false"/>
+      <w:shd w:fill="FFFFFF" w:val="clear"/>
+      <w:bidi w:val="0"/>
       <w:spacing w:lineRule="auto" w:line="240" w:before="320" w:after="80"/>
       <w:contextualSpacing/>
+      <w:jc w:val="left"/>
     </w:pPr>
     <w:rPr>
       <w:rFonts w:ascii="Arial" w:hAnsi="Arial" w:eastAsia="Arial" w:cs="Arial"/>
@@ -11253,14 +11090,18 @@
   </w:style>
   <w:style w:type="paragraph" w:styleId="Heading4">
     <w:name w:val="Heading 4"/>
+    <w:basedOn w:val="Heading"/>
     <w:next w:val="Normal"/>
     <w:qFormat/>
     <w:pPr>
       <w:keepNext/>
       <w:keepLines/>
       <w:widowControl w:val="false"/>
+      <w:shd w:fill="FFFFFF" w:val="clear"/>
+      <w:bidi w:val="0"/>
       <w:spacing w:lineRule="auto" w:line="240" w:before="280" w:after="80"/>
       <w:contextualSpacing/>
+      <w:jc w:val="left"/>
     </w:pPr>
     <w:rPr>
       <w:rFonts w:ascii="Arial" w:hAnsi="Arial" w:eastAsia="Arial" w:cs="Arial"/>
@@ -11272,14 +11113,18 @@
   </w:style>
   <w:style w:type="paragraph" w:styleId="Heading5">
     <w:name w:val="Heading 5"/>
+    <w:basedOn w:val="Heading"/>
     <w:next w:val="Normal"/>
     <w:qFormat/>
     <w:pPr>
       <w:keepNext/>
       <w:keepLines/>
       <w:widowControl w:val="false"/>
+      <w:shd w:fill="FFFFFF" w:val="clear"/>
+      <w:bidi w:val="0"/>
       <w:spacing w:lineRule="auto" w:line="240" w:before="240" w:after="80"/>
       <w:contextualSpacing/>
+      <w:jc w:val="left"/>
     </w:pPr>
     <w:rPr>
       <w:rFonts w:ascii="Arial" w:hAnsi="Arial" w:eastAsia="Arial" w:cs="Arial"/>
@@ -11291,14 +11136,18 @@
   </w:style>
   <w:style w:type="paragraph" w:styleId="Heading6">
     <w:name w:val="Heading 6"/>
+    <w:basedOn w:val="Heading"/>
     <w:next w:val="Normal"/>
     <w:qFormat/>
     <w:pPr>
       <w:keepNext/>
       <w:keepLines/>
       <w:widowControl w:val="false"/>
+      <w:shd w:fill="FFFFFF" w:val="clear"/>
+      <w:bidi w:val="0"/>
       <w:spacing w:lineRule="auto" w:line="240" w:before="240" w:after="80"/>
       <w:contextualSpacing/>
+      <w:jc w:val="left"/>
     </w:pPr>
     <w:rPr>
       <w:rFonts w:ascii="Arial" w:hAnsi="Arial" w:eastAsia="Arial" w:cs="Arial"/>
@@ -11452,7 +11301,7 @@
     <w:basedOn w:val="Normal"/>
     <w:qFormat/>
     <w:pPr>
-      <w:shd w:fill="FFFFFF" w:val="clear"/>
+      <w:shd w:val="clear" w:fill="FFFFFF"/>
     </w:pPr>
     <w:rPr/>
   </w:style>
@@ -11461,7 +11310,7 @@
     <w:basedOn w:val="TableContents"/>
     <w:qFormat/>
     <w:pPr>
-      <w:shd w:fill="FFFFFF" w:val="clear"/>
+      <w:shd w:val="clear" w:fill="FFFFFF"/>
     </w:pPr>
     <w:rPr/>
   </w:style>

</xml_diff>